<commit_message>
Corrette descrizioni e tabella attività soggette
</commit_message>
<xml_diff>
--- a/modelli/VP_valutaz progetto, NOF, verif in opera/VP10_REG.docx
+++ b/modelli/VP_valutaz progetto, NOF, verif in opera/VP10_REG.docx
@@ -1077,8 +1077,8 @@
         <w:rPr/>
         <w:fldChar w:fldCharType="separate"/>
       </w:r>
-      <w:bookmarkStart w:id="0" w:name="__Fieldmark__92_3825571921"/>
-      <w:bookmarkStart w:id="1" w:name="__Fieldmark__92_3825571921"/>
+      <w:bookmarkStart w:id="0" w:name="__Fieldmark__1067_2099660439"/>
+      <w:bookmarkStart w:id="1" w:name="__Fieldmark__1067_2099660439"/>
       <w:bookmarkEnd w:id="1"/>
       <w:r>
         <w:rPr/>
@@ -1087,41 +1087,25 @@
         <w:rPr/>
         <w:fldChar w:fldCharType="end"/>
       </w:r>
-      <w:bookmarkStart w:id="2" w:name="__Fieldmark__92_2416548785"/>
-      <w:bookmarkStart w:id="3" w:name="__Fieldmark__2589_1964799693"/>
-      <w:bookmarkStart w:id="4" w:name="__Fieldmark__279_1585666245"/>
-      <w:bookmarkStart w:id="5" w:name="__Fieldmark__535_1921254028"/>
-      <w:bookmarkStart w:id="6" w:name="__Fieldmark__279_4027006556"/>
-      <w:bookmarkStart w:id="7" w:name="__Fieldmark__92_2156278351"/>
+      <w:bookmarkStart w:id="2" w:name="__Fieldmark__92_2156278351"/>
+      <w:bookmarkStart w:id="3" w:name="__Fieldmark__279_4027006556"/>
+      <w:bookmarkStart w:id="4" w:name="__Fieldmark__535_1921254028"/>
+      <w:bookmarkStart w:id="5" w:name="__Fieldmark__279_1585666245"/>
+      <w:bookmarkStart w:id="6" w:name="__Fieldmark__2589_1964799693"/>
+      <w:bookmarkStart w:id="7" w:name="__Fieldmark__92_2416548785"/>
+      <w:bookmarkStart w:id="8" w:name="__Fieldmark__92_3825571921"/>
       <w:bookmarkEnd w:id="2"/>
       <w:bookmarkEnd w:id="3"/>
       <w:bookmarkEnd w:id="4"/>
       <w:bookmarkEnd w:id="5"/>
       <w:bookmarkEnd w:id="6"/>
       <w:bookmarkEnd w:id="7"/>
-      <w:r>
-        <w:rPr>
-          <w:rStyle w:val="DamodificareEG"/>
-        </w:rPr>
-        <w:t xml:space="preserve"> la presente istanza </w:t>
-      </w:r>
-      <w:r>
-        <w:rPr>
-          <w:rStyle w:val="DamodificareEG"/>
-        </w:rPr>
-        <w:t xml:space="preserve">non può essere acquisita direttamente da questo Comando, ma deve pervenire </w:t>
-      </w:r>
-      <w:r>
-        <w:rPr>
-          <w:rStyle w:val="DamodificareEG"/>
-        </w:rPr>
-        <w:t>tramite</w:t>
-      </w:r>
-      <w:r>
-        <w:rPr>
-          <w:rStyle w:val="DamodificareEG"/>
-        </w:rPr>
-        <w:t>:</w:t>
+      <w:bookmarkEnd w:id="8"/>
+      <w:r>
+        <w:rPr>
+          <w:rStyle w:val="DamodificareEG"/>
+        </w:rPr>
+        <w:t xml:space="preserve"> la presente istanza non può essere acquisita direttamente da questo Comando, ma deve pervenire tramite:</w:t>
       </w:r>
     </w:p>
     <w:p>
@@ -1137,19 +1121,7 @@
         <w:rPr>
           <w:rStyle w:val="DamodificareEG"/>
         </w:rPr>
-        <w:t xml:space="preserve">Sportello unico per le attività produttive (SUAP) </w:t>
-      </w:r>
-      <w:r>
-        <w:rPr>
-          <w:rStyle w:val="DamodificareEG"/>
-        </w:rPr>
-        <w:t>competente per territorio,</w:t>
-      </w:r>
-      <w:r>
-        <w:rPr>
-          <w:rStyle w:val="DamodificareEG"/>
-        </w:rPr>
-        <w:t xml:space="preserve"> unico soggetto pubblico di riferimento territoriale per tutti i procedimenti che abbiano ad oggetto le attività produttive e di prestazione di servizi, ai sensi del DPR 160/2010 come richiamato dall’art. 10 del DPR 151/11;</w:t>
+        <w:t>Sportello unico per le attività produttive (SUAP) competente per territorio, unico soggetto pubblico di riferimento territoriale per tutti i procedimenti che abbiano ad oggetto le attività produttive e di prestazione di servizi, ai sensi del DPR 160/2010 come richiamato dall’art. 10 del DPR 151/11;</w:t>
       </w:r>
     </w:p>
     <w:p>
@@ -1165,31 +1137,7 @@
         <w:rPr>
           <w:rStyle w:val="DamodificareEG"/>
         </w:rPr>
-        <w:t xml:space="preserve">Sportello </w:t>
-      </w:r>
-      <w:r>
-        <w:rPr>
-          <w:rStyle w:val="DamodificareEG"/>
-        </w:rPr>
-        <w:t xml:space="preserve">unico </w:t>
-      </w:r>
-      <w:r>
-        <w:rPr>
-          <w:rStyle w:val="DamodificareEG"/>
-        </w:rPr>
-        <w:t>per l’edilizia (SUE) competent</w:t>
-      </w:r>
-      <w:r>
-        <w:rPr>
-          <w:rStyle w:val="DamodificareEG"/>
-        </w:rPr>
-        <w:t>e</w:t>
-      </w:r>
-      <w:r>
-        <w:rPr>
-          <w:rStyle w:val="DamodificareEG"/>
-        </w:rPr>
-        <w:t xml:space="preserve"> per territorio, unico punto di accesso per il privato interessato in relazione a tutte le vicende amministrative riguardanti il titolo abilitativo e l'intervento edilizio oggetto dello stesso, ai sensi dell’art. 5 del DPR 380/2001.</w:t>
+        <w:t>Sportello unico per l’edilizia (SUE) competente per territorio, unico punto di accesso per il privato interessato in relazione a tutte le vicende amministrative riguardanti il titolo abilitativo e l'intervento edilizio oggetto dello stesso, ai sensi dell’art. 5 del DPR 380/2001.</w:t>
       </w:r>
     </w:p>
     <w:p>
@@ -1210,42 +1158,141 @@
         </w:fldChar>
       </w:r>
       <w:r>
-        <w:rPr/>
+        <w:rPr>
+          <w:sz w:val="24"/>
+          <w:szCs w:val="24"/>
+        </w:rPr>
         <w:instrText> FORMCHECKBOX </w:instrText>
       </w:r>
       <w:r>
-        <w:rPr/>
+        <w:rPr>
+          <w:sz w:val="24"/>
+          <w:szCs w:val="24"/>
+        </w:rPr>
         <w:fldChar w:fldCharType="separate"/>
       </w:r>
-      <w:bookmarkStart w:id="8" w:name="__Fieldmark__4152_3825571921"/>
-      <w:bookmarkStart w:id="9" w:name="__Fieldmark__4152_3825571921"/>
-      <w:bookmarkEnd w:id="9"/>
-      <w:r>
-        <w:rPr/>
-      </w:r>
-      <w:r>
-        <w:rPr/>
+      <w:bookmarkStart w:id="9" w:name="__Fieldmark__575_2099660439"/>
+      <w:bookmarkStart w:id="10" w:name="__Fieldmark__575_2099660439"/>
+      <w:bookmarkEnd w:id="10"/>
+      <w:r>
+        <w:rPr>
+          <w:sz w:val="24"/>
+          <w:szCs w:val="24"/>
+        </w:rPr>
+      </w:r>
+      <w:r>
+        <w:rPr>
+          <w:sz w:val="24"/>
+          <w:szCs w:val="24"/>
+        </w:rPr>
         <w:fldChar w:fldCharType="end"/>
       </w:r>
-      <w:bookmarkStart w:id="10" w:name="__Fieldmark__114_1655503305"/>
-      <w:bookmarkStart w:id="11" w:name="__Fieldmark__2454_1585666245"/>
-      <w:bookmarkStart w:id="12" w:name="__Fieldmark__4691_287423882"/>
-      <w:bookmarkStart w:id="13" w:name="__Fieldmark__1445_1921254028"/>
-      <w:bookmarkStart w:id="14" w:name="__Fieldmark__2081_4027006556"/>
-      <w:bookmarkStart w:id="15" w:name="__Fieldmark__131_1270668148"/>
-      <w:bookmarkStart w:id="16" w:name="__Fieldmark__1810_1964799693"/>
-      <w:bookmarkEnd w:id="10"/>
+      <w:bookmarkStart w:id="11" w:name="__Fieldmark__5395_3688416342"/>
+      <w:bookmarkStart w:id="12" w:name="__Fieldmark__4681_3798715547"/>
+      <w:bookmarkStart w:id="13" w:name="__Fieldmark__4431_4027006556"/>
+      <w:bookmarkStart w:id="14" w:name="__Fieldmark__3180_1625666431"/>
+      <w:bookmarkStart w:id="15" w:name="__Fieldmark__4691_2874238821"/>
+      <w:bookmarkStart w:id="16" w:name="__Fieldmark__2557_19212540281"/>
+      <w:bookmarkStart w:id="17" w:name="__Fieldmark__408_1655503305"/>
+      <w:bookmarkStart w:id="18" w:name="__Fieldmark__4580_1585666245"/>
+      <w:bookmarkStart w:id="19" w:name="__Fieldmark__500_1270668148"/>
+      <w:bookmarkStart w:id="20" w:name="__Fieldmark__2225_2830663674"/>
       <w:bookmarkEnd w:id="11"/>
       <w:bookmarkEnd w:id="12"/>
       <w:bookmarkEnd w:id="13"/>
       <w:bookmarkEnd w:id="14"/>
       <w:bookmarkEnd w:id="15"/>
       <w:bookmarkEnd w:id="16"/>
-      <w:r>
-        <w:rPr>
-          <w:rStyle w:val="DamodificareEG"/>
-        </w:rPr>
-        <w:t xml:space="preserve"> mancanza o irregolarità del modello PIN 1 (valutazione progetto), compilato integralmente e firmato digitalmente;</w:t>
+      <w:bookmarkEnd w:id="17"/>
+      <w:bookmarkEnd w:id="18"/>
+      <w:bookmarkEnd w:id="19"/>
+      <w:bookmarkEnd w:id="20"/>
+      <w:r>
+        <w:rPr>
+          <w:rStyle w:val="DamodificareEG"/>
+          <w:rFonts w:eastAsia="Noto Serif CJK SC" w:cs="Lohit Devanagari"/>
+          <w:kern w:val="2"/>
+          <w:sz w:val="24"/>
+          <w:szCs w:val="24"/>
+          <w:lang w:val="it-IT" w:eastAsia="zh-CN" w:bidi="hi-IN"/>
+        </w:rPr>
+        <w:t xml:space="preserve"> </w:t>
+      </w:r>
+      <w:r>
+        <w:rPr>
+          <w:rStyle w:val="DamodificareEG"/>
+          <w:rFonts w:eastAsia="Noto Serif CJK SC" w:cs="Lohit Devanagari"/>
+          <w:color w:val="0000FF"/>
+          <w:kern w:val="2"/>
+          <w:sz w:val="24"/>
+          <w:szCs w:val="24"/>
+          <w:lang w:val="it-IT" w:eastAsia="zh-CN" w:bidi="hi-IN"/>
+        </w:rPr>
+        <w:t>non è dichiarato quali siano</w:t>
+      </w:r>
+      <w:r>
+        <w:rPr>
+          <w:rStyle w:val="DamodificareEG"/>
+          <w:lang w:val="it-IT"/>
+        </w:rPr>
+        <w:t xml:space="preserve"> le attività soggette ai controlli dei vigili del fuoco secondo DPR 151/11 ricomprese nella progettazione. Qualora </w:t>
+      </w:r>
+      <w:r>
+        <w:rPr>
+          <w:rStyle w:val="DamodificareEG"/>
+          <w:rFonts w:eastAsia="Noto Serif CJK SC" w:cs="Lohit Devanagari"/>
+          <w:color w:val="0000FF"/>
+          <w:kern w:val="2"/>
+          <w:sz w:val="24"/>
+          <w:szCs w:val="24"/>
+          <w:lang w:val="it-IT" w:eastAsia="zh-CN" w:bidi="hi-IN"/>
+        </w:rPr>
+        <w:t>siano presenti</w:t>
+      </w:r>
+      <w:r>
+        <w:rPr>
+          <w:rStyle w:val="DamodificareEG"/>
+          <w:lang w:val="it-IT"/>
+        </w:rPr>
+        <w:t xml:space="preserve"> attività soggette ai controlli dei vigili del fuoco, </w:t>
+      </w:r>
+      <w:r>
+        <w:rPr>
+          <w:rStyle w:val="DamodificareEG"/>
+          <w:rFonts w:eastAsia="Noto Serif CJK SC" w:cs="Lohit Devanagari"/>
+          <w:color w:val="0000FF"/>
+          <w:kern w:val="2"/>
+          <w:sz w:val="24"/>
+          <w:szCs w:val="24"/>
+          <w:lang w:val="it-IT" w:eastAsia="zh-CN" w:bidi="hi-IN"/>
+        </w:rPr>
+        <w:t>deve essere prodotta</w:t>
+      </w:r>
+      <w:r>
+        <w:rPr>
+          <w:rStyle w:val="DamodificareEG"/>
+          <w:lang w:val="it-IT"/>
+        </w:rPr>
+        <w:t xml:space="preserve"> a questo Comando esclusivamente la documentazione tecnica di prevenzione incendi pertinente, redatta </w:t>
+      </w:r>
+      <w:r>
+        <w:rPr>
+          <w:rStyle w:val="DamodificareEG"/>
+          <w:rFonts w:eastAsia="Noto Serif CJK SC" w:cs="Lohit Devanagari"/>
+          <w:color w:val="0000FF"/>
+          <w:kern w:val="2"/>
+          <w:sz w:val="24"/>
+          <w:szCs w:val="24"/>
+          <w:lang w:val="it-IT" w:eastAsia="zh-CN" w:bidi="hi-IN"/>
+        </w:rPr>
+        <w:t>secondo le modalità</w:t>
+      </w:r>
+      <w:r>
+        <w:rPr>
+          <w:rStyle w:val="DamodificareEG"/>
+          <w:lang w:val="it-IT"/>
+        </w:rPr>
+        <w:t xml:space="preserve"> di cui al DM 7/08/2012, corredata da istanza di valutazione del progetto su apposito modello e da attestazione di pagamento del servizio;</w:t>
       </w:r>
     </w:p>
     <w:p>
@@ -1273,9 +1320,9 @@
         <w:rPr/>
         <w:fldChar w:fldCharType="separate"/>
       </w:r>
-      <w:bookmarkStart w:id="17" w:name="__Fieldmark__4178_3825571921"/>
-      <w:bookmarkStart w:id="18" w:name="__Fieldmark__4178_3825571921"/>
-      <w:bookmarkEnd w:id="18"/>
+      <w:bookmarkStart w:id="21" w:name="__Fieldmark__1104_2099660439"/>
+      <w:bookmarkStart w:id="22" w:name="__Fieldmark__1104_2099660439"/>
+      <w:bookmarkEnd w:id="22"/>
       <w:r>
         <w:rPr/>
       </w:r>
@@ -1283,25 +1330,27 @@
         <w:rPr/>
         <w:fldChar w:fldCharType="end"/>
       </w:r>
-      <w:bookmarkStart w:id="19" w:name="__Fieldmark__2473_1585666245"/>
-      <w:bookmarkStart w:id="20" w:name="__Fieldmark__125_1655503305"/>
-      <w:bookmarkStart w:id="21" w:name="__Fieldmark__1453_1921254028"/>
-      <w:bookmarkStart w:id="22" w:name="__Fieldmark__2095_4027006556"/>
-      <w:bookmarkStart w:id="23" w:name="__Fieldmark__151_1270668148"/>
-      <w:bookmarkStart w:id="24" w:name="__Fieldmark__4697_287423882"/>
-      <w:bookmarkStart w:id="25" w:name="__Fieldmark__1833_1964799693"/>
-      <w:bookmarkEnd w:id="19"/>
-      <w:bookmarkEnd w:id="20"/>
-      <w:bookmarkEnd w:id="21"/>
-      <w:bookmarkEnd w:id="22"/>
+      <w:bookmarkStart w:id="23" w:name="__Fieldmark__1810_1964799693"/>
+      <w:bookmarkStart w:id="24" w:name="__Fieldmark__131_1270668148"/>
+      <w:bookmarkStart w:id="25" w:name="__Fieldmark__2081_4027006556"/>
+      <w:bookmarkStart w:id="26" w:name="__Fieldmark__1445_1921254028"/>
+      <w:bookmarkStart w:id="27" w:name="__Fieldmark__4691_287423882"/>
+      <w:bookmarkStart w:id="28" w:name="__Fieldmark__2454_1585666245"/>
+      <w:bookmarkStart w:id="29" w:name="__Fieldmark__114_1655503305"/>
+      <w:bookmarkStart w:id="30" w:name="__Fieldmark__4152_3825571921"/>
       <w:bookmarkEnd w:id="23"/>
       <w:bookmarkEnd w:id="24"/>
       <w:bookmarkEnd w:id="25"/>
-      <w:r>
-        <w:rPr>
-          <w:rStyle w:val="DamodificareEG"/>
-        </w:rPr>
-        <w:t xml:space="preserve"> mancanza o irregolarità del modello PIN 5 (NOF), compilato integralmente e firmato digitalmente;</w:t>
+      <w:bookmarkEnd w:id="26"/>
+      <w:bookmarkEnd w:id="27"/>
+      <w:bookmarkEnd w:id="28"/>
+      <w:bookmarkEnd w:id="29"/>
+      <w:bookmarkEnd w:id="30"/>
+      <w:r>
+        <w:rPr>
+          <w:rStyle w:val="DamodificareEG"/>
+        </w:rPr>
+        <w:t xml:space="preserve"> mancanza o irregolarità del modello PIN 1 (valutazione progetto), compilato integralmente e firmato digitalmente;</w:t>
       </w:r>
     </w:p>
     <w:p>
@@ -1329,9 +1378,9 @@
         <w:rPr/>
         <w:fldChar w:fldCharType="separate"/>
       </w:r>
-      <w:bookmarkStart w:id="26" w:name="__Fieldmark__4204_3825571921"/>
-      <w:bookmarkStart w:id="27" w:name="__Fieldmark__4204_3825571921"/>
-      <w:bookmarkEnd w:id="27"/>
+      <w:bookmarkStart w:id="31" w:name="__Fieldmark__1133_2099660439"/>
+      <w:bookmarkStart w:id="32" w:name="__Fieldmark__1133_2099660439"/>
+      <w:bookmarkEnd w:id="32"/>
       <w:r>
         <w:rPr/>
       </w:r>
@@ -1339,25 +1388,27 @@
         <w:rPr/>
         <w:fldChar w:fldCharType="end"/>
       </w:r>
-      <w:bookmarkStart w:id="28" w:name="__Fieldmark__171_1270668148"/>
-      <w:bookmarkStart w:id="29" w:name="__Fieldmark__2109_4027006556"/>
-      <w:bookmarkStart w:id="30" w:name="__Fieldmark__1461_1921254028"/>
-      <w:bookmarkStart w:id="31" w:name="__Fieldmark__4703_287423882"/>
-      <w:bookmarkStart w:id="32" w:name="__Fieldmark__136_1655503305"/>
-      <w:bookmarkStart w:id="33" w:name="__Fieldmark__2492_1585666245"/>
-      <w:bookmarkStart w:id="34" w:name="__Fieldmark__1856_1964799693"/>
-      <w:bookmarkEnd w:id="28"/>
-      <w:bookmarkEnd w:id="29"/>
-      <w:bookmarkEnd w:id="30"/>
-      <w:bookmarkEnd w:id="31"/>
-      <w:bookmarkEnd w:id="32"/>
+      <w:bookmarkStart w:id="33" w:name="__Fieldmark__1833_1964799693"/>
+      <w:bookmarkStart w:id="34" w:name="__Fieldmark__4697_287423882"/>
+      <w:bookmarkStart w:id="35" w:name="__Fieldmark__151_1270668148"/>
+      <w:bookmarkStart w:id="36" w:name="__Fieldmark__2095_4027006556"/>
+      <w:bookmarkStart w:id="37" w:name="__Fieldmark__1453_1921254028"/>
+      <w:bookmarkStart w:id="38" w:name="__Fieldmark__125_1655503305"/>
+      <w:bookmarkStart w:id="39" w:name="__Fieldmark__2473_1585666245"/>
+      <w:bookmarkStart w:id="40" w:name="__Fieldmark__4178_3825571921"/>
       <w:bookmarkEnd w:id="33"/>
       <w:bookmarkEnd w:id="34"/>
-      <w:r>
-        <w:rPr>
-          <w:rStyle w:val="DamodificareEG"/>
-        </w:rPr>
-        <w:t xml:space="preserve"> mancanza o irregolarità del modello PIN 6 (VCO), compilato integralmente e firmato digitalmente;</w:t>
+      <w:bookmarkEnd w:id="35"/>
+      <w:bookmarkEnd w:id="36"/>
+      <w:bookmarkEnd w:id="37"/>
+      <w:bookmarkEnd w:id="38"/>
+      <w:bookmarkEnd w:id="39"/>
+      <w:bookmarkEnd w:id="40"/>
+      <w:r>
+        <w:rPr>
+          <w:rStyle w:val="DamodificareEG"/>
+        </w:rPr>
+        <w:t xml:space="preserve"> mancanza o irregolarità del modello PIN 5 (NOF), compilato integralmente e firmato digitalmente;</w:t>
       </w:r>
     </w:p>
     <w:p>
@@ -1385,9 +1436,9 @@
         <w:rPr/>
         <w:fldChar w:fldCharType="separate"/>
       </w:r>
-      <w:bookmarkStart w:id="35" w:name="__Fieldmark__4230_3825571921"/>
-      <w:bookmarkStart w:id="36" w:name="__Fieldmark__4230_3825571921"/>
-      <w:bookmarkEnd w:id="36"/>
+      <w:bookmarkStart w:id="41" w:name="__Fieldmark__1162_2099660439"/>
+      <w:bookmarkStart w:id="42" w:name="__Fieldmark__1162_2099660439"/>
+      <w:bookmarkEnd w:id="42"/>
       <w:r>
         <w:rPr/>
       </w:r>
@@ -1395,25 +1446,27 @@
         <w:rPr/>
         <w:fldChar w:fldCharType="end"/>
       </w:r>
-      <w:bookmarkStart w:id="37" w:name="__Fieldmark__147_1655503305"/>
-      <w:bookmarkStart w:id="38" w:name="__Fieldmark__2123_4027006556"/>
-      <w:bookmarkStart w:id="39" w:name="__Fieldmark__1469_1921254028"/>
-      <w:bookmarkStart w:id="40" w:name="__Fieldmark__2511_1585666245"/>
-      <w:bookmarkStart w:id="41" w:name="__Fieldmark__4711_287423882"/>
-      <w:bookmarkStart w:id="42" w:name="__Fieldmark__191_1270668148"/>
-      <w:bookmarkStart w:id="43" w:name="__Fieldmark__1879_1964799693"/>
-      <w:bookmarkEnd w:id="37"/>
-      <w:bookmarkEnd w:id="38"/>
-      <w:bookmarkEnd w:id="39"/>
-      <w:bookmarkEnd w:id="40"/>
-      <w:bookmarkEnd w:id="41"/>
-      <w:bookmarkEnd w:id="42"/>
+      <w:bookmarkStart w:id="43" w:name="__Fieldmark__1856_1964799693"/>
+      <w:bookmarkStart w:id="44" w:name="__Fieldmark__2492_1585666245"/>
+      <w:bookmarkStart w:id="45" w:name="__Fieldmark__136_1655503305"/>
+      <w:bookmarkStart w:id="46" w:name="__Fieldmark__4703_287423882"/>
+      <w:bookmarkStart w:id="47" w:name="__Fieldmark__1461_1921254028"/>
+      <w:bookmarkStart w:id="48" w:name="__Fieldmark__2109_4027006556"/>
+      <w:bookmarkStart w:id="49" w:name="__Fieldmark__171_1270668148"/>
+      <w:bookmarkStart w:id="50" w:name="__Fieldmark__4204_3825571921"/>
       <w:bookmarkEnd w:id="43"/>
-      <w:r>
-        <w:rPr>
-          <w:rStyle w:val="DamodificareEG"/>
-        </w:rPr>
-        <w:t xml:space="preserve"> mancanza o irregolarità della copia del documento d’identità del titolare;</w:t>
+      <w:bookmarkEnd w:id="44"/>
+      <w:bookmarkEnd w:id="45"/>
+      <w:bookmarkEnd w:id="46"/>
+      <w:bookmarkEnd w:id="47"/>
+      <w:bookmarkEnd w:id="48"/>
+      <w:bookmarkEnd w:id="49"/>
+      <w:bookmarkEnd w:id="50"/>
+      <w:r>
+        <w:rPr>
+          <w:rStyle w:val="DamodificareEG"/>
+        </w:rPr>
+        <w:t xml:space="preserve"> mancanza o irregolarità del modello PIN 6 (VCO), compilato integralmente e firmato digitalmente;</w:t>
       </w:r>
     </w:p>
     <w:p>
@@ -1441,9 +1494,9 @@
         <w:rPr/>
         <w:fldChar w:fldCharType="separate"/>
       </w:r>
-      <w:bookmarkStart w:id="44" w:name="__Fieldmark__4256_3825571921"/>
-      <w:bookmarkStart w:id="45" w:name="__Fieldmark__4256_3825571921"/>
-      <w:bookmarkEnd w:id="45"/>
+      <w:bookmarkStart w:id="51" w:name="__Fieldmark__1191_2099660439"/>
+      <w:bookmarkStart w:id="52" w:name="__Fieldmark__1191_2099660439"/>
+      <w:bookmarkEnd w:id="52"/>
       <w:r>
         <w:rPr/>
       </w:r>
@@ -1451,25 +1504,27 @@
         <w:rPr/>
         <w:fldChar w:fldCharType="end"/>
       </w:r>
-      <w:bookmarkStart w:id="46" w:name="__Fieldmark__211_1270668148"/>
-      <w:bookmarkStart w:id="47" w:name="__Fieldmark__2137_4027006556"/>
-      <w:bookmarkStart w:id="48" w:name="__Fieldmark__1477_1921254028"/>
-      <w:bookmarkStart w:id="49" w:name="__Fieldmark__4717_287423882"/>
-      <w:bookmarkStart w:id="50" w:name="__Fieldmark__158_1655503305"/>
-      <w:bookmarkStart w:id="51" w:name="__Fieldmark__2530_1585666245"/>
-      <w:bookmarkStart w:id="52" w:name="__Fieldmark__1902_1964799693"/>
-      <w:bookmarkEnd w:id="46"/>
-      <w:bookmarkEnd w:id="47"/>
-      <w:bookmarkEnd w:id="48"/>
-      <w:bookmarkEnd w:id="49"/>
-      <w:bookmarkEnd w:id="50"/>
-      <w:bookmarkEnd w:id="51"/>
-      <w:bookmarkEnd w:id="52"/>
-      <w:r>
-        <w:rPr>
-          <w:rStyle w:val="DamodificareEG"/>
-        </w:rPr>
-        <w:t xml:space="preserve"> mancanza o irregolarità della copia del documento d’identità del tecnico incaricato della progettazione;</w:t>
+      <w:bookmarkStart w:id="53" w:name="__Fieldmark__1879_1964799693"/>
+      <w:bookmarkStart w:id="54" w:name="__Fieldmark__191_1270668148"/>
+      <w:bookmarkStart w:id="55" w:name="__Fieldmark__4711_287423882"/>
+      <w:bookmarkStart w:id="56" w:name="__Fieldmark__2511_1585666245"/>
+      <w:bookmarkStart w:id="57" w:name="__Fieldmark__1469_1921254028"/>
+      <w:bookmarkStart w:id="58" w:name="__Fieldmark__2123_4027006556"/>
+      <w:bookmarkStart w:id="59" w:name="__Fieldmark__147_1655503305"/>
+      <w:bookmarkStart w:id="60" w:name="__Fieldmark__4230_3825571921"/>
+      <w:bookmarkEnd w:id="53"/>
+      <w:bookmarkEnd w:id="54"/>
+      <w:bookmarkEnd w:id="55"/>
+      <w:bookmarkEnd w:id="56"/>
+      <w:bookmarkEnd w:id="57"/>
+      <w:bookmarkEnd w:id="58"/>
+      <w:bookmarkEnd w:id="59"/>
+      <w:bookmarkEnd w:id="60"/>
+      <w:r>
+        <w:rPr>
+          <w:rStyle w:val="DamodificareEG"/>
+        </w:rPr>
+        <w:t xml:space="preserve"> mancanza o irregolarità della copia del documento d’identità del titolare;</w:t>
       </w:r>
     </w:p>
     <w:p>
@@ -1497,9 +1552,9 @@
         <w:rPr/>
         <w:fldChar w:fldCharType="separate"/>
       </w:r>
-      <w:bookmarkStart w:id="53" w:name="__Fieldmark__4282_3825571921"/>
-      <w:bookmarkStart w:id="54" w:name="__Fieldmark__4282_3825571921"/>
-      <w:bookmarkEnd w:id="54"/>
+      <w:bookmarkStart w:id="61" w:name="__Fieldmark__1220_2099660439"/>
+      <w:bookmarkStart w:id="62" w:name="__Fieldmark__1220_2099660439"/>
+      <w:bookmarkEnd w:id="62"/>
       <w:r>
         <w:rPr/>
       </w:r>
@@ -1507,115 +1562,27 @@
         <w:rPr/>
         <w:fldChar w:fldCharType="end"/>
       </w:r>
-      <w:bookmarkStart w:id="55" w:name="__Fieldmark__2597_1921254028"/>
-      <w:bookmarkStart w:id="56" w:name="__Fieldmark__2151_4027006556"/>
-      <w:bookmarkStart w:id="57" w:name="__Fieldmark__231_1270668148"/>
-      <w:bookmarkStart w:id="58" w:name="__Fieldmark__3237_1921254028"/>
-      <w:bookmarkStart w:id="59" w:name="__Fieldmark__169_1655503305"/>
-      <w:bookmarkStart w:id="60" w:name="__Fieldmark__4723_287423882"/>
-      <w:bookmarkStart w:id="61" w:name="__Fieldmark__2549_1585666245"/>
-      <w:bookmarkStart w:id="62" w:name="__Fieldmark__1925_1964799693"/>
-      <w:bookmarkEnd w:id="55"/>
-      <w:bookmarkEnd w:id="56"/>
-      <w:bookmarkEnd w:id="57"/>
-      <w:bookmarkEnd w:id="58"/>
-      <w:bookmarkEnd w:id="59"/>
-      <w:bookmarkEnd w:id="60"/>
-      <w:bookmarkEnd w:id="61"/>
-      <w:bookmarkEnd w:id="62"/>
-      <w:r>
-        <w:rPr>
-          <w:rStyle w:val="DamodificareEG"/>
-        </w:rPr>
-        <w:t xml:space="preserve"> mancanza o irregolarità dell’attestazione di versamento di € </w:t>
-      </w:r>
-      <w:r>
-        <w:rPr>
-          <w:rStyle w:val="DamodificareEG"/>
-        </w:rPr>
-        <w:fldChar w:fldCharType="begin"/>
-      </w:r>
-      <w:r>
-        <w:rPr>
-          <w:rStyle w:val="DamodificareEG"/>
-        </w:rPr>
-        <w:instrText> MERGEFIELD $IMPORTO_RICHIESTA </w:instrText>
-      </w:r>
-      <w:r>
-        <w:rPr>
-          <w:rStyle w:val="DamodificareEG"/>
-        </w:rPr>
-        <w:fldChar w:fldCharType="separate"/>
-      </w:r>
-      <w:r>
-        <w:rPr>
-          <w:rStyle w:val="DamodificareEG"/>
-        </w:rPr>
-        <w:t>&lt;$IMPORTO_RICHIESTA&gt;</w:t>
-      </w:r>
-      <w:r>
-        <w:rPr>
-          <w:rStyle w:val="DamodificareEG"/>
-        </w:rPr>
-        <w:fldChar w:fldCharType="end"/>
-      </w:r>
-      <w:r>
-        <w:rPr>
-          <w:rStyle w:val="DamodificareEG"/>
-        </w:rPr>
-        <w:t xml:space="preserve"> effettuato sul conto corrente postale n. 8177 o </w:t>
-      </w:r>
-      <w:r>
-        <w:rPr>
-          <w:rStyle w:val="DamodificareEG"/>
-          <w:lang w:val="it-IT" w:eastAsia="zh-CN" w:bidi="ar-SA"/>
-        </w:rPr>
-        <w:t>b</w:t>
-      </w:r>
-      <w:r>
-        <w:rPr>
-          <w:rStyle w:val="DamodificareEG"/>
-        </w:rPr>
-        <w:t xml:space="preserve">onifico </w:t>
-      </w:r>
-      <w:r>
-        <w:rPr>
-          <w:rStyle w:val="DamodificareEG"/>
-          <w:lang w:val="it-IT" w:eastAsia="zh-CN" w:bidi="ar-SA"/>
-        </w:rPr>
-        <w:t>b</w:t>
-      </w:r>
-      <w:r>
-        <w:rPr>
-          <w:rStyle w:val="DamodificareEG"/>
-        </w:rPr>
-        <w:t xml:space="preserve">ancario con IBAN IT86C07601106000000000081777 intestato alla Tesoreria </w:t>
-      </w:r>
-      <w:r>
-        <w:rPr>
-          <w:rStyle w:val="DamodificareEG"/>
-          <w:lang w:val="it-IT" w:eastAsia="zh-CN" w:bidi="ar-SA"/>
-        </w:rPr>
-        <w:t>p</w:t>
-      </w:r>
-      <w:r>
-        <w:rPr>
-          <w:rStyle w:val="DamodificareEG"/>
-        </w:rPr>
-        <w:t>rovinciale dello Stato, Sezione di Savona, servizi a pagamento resi dai VV</w:t>
-      </w:r>
-      <w:r>
-        <w:rPr>
-          <w:rStyle w:val="DamodificareEG"/>
-          <w:lang w:val="it-IT" w:eastAsia="zh-CN" w:bidi="ar-SA"/>
-        </w:rPr>
-        <w:t>F</w:t>
-      </w:r>
-      <w:r>
-        <w:rPr>
-          <w:rStyle w:val="DamodificareEG"/>
-        </w:rPr>
-        <w:t>;</w:t>
+      <w:bookmarkStart w:id="63" w:name="__Fieldmark__1902_1964799693"/>
+      <w:bookmarkStart w:id="64" w:name="__Fieldmark__2530_1585666245"/>
+      <w:bookmarkStart w:id="65" w:name="__Fieldmark__158_1655503305"/>
+      <w:bookmarkStart w:id="66" w:name="__Fieldmark__4717_287423882"/>
+      <w:bookmarkStart w:id="67" w:name="__Fieldmark__1477_1921254028"/>
+      <w:bookmarkStart w:id="68" w:name="__Fieldmark__2137_4027006556"/>
+      <w:bookmarkStart w:id="69" w:name="__Fieldmark__211_1270668148"/>
+      <w:bookmarkStart w:id="70" w:name="__Fieldmark__4256_3825571921"/>
+      <w:bookmarkEnd w:id="63"/>
+      <w:bookmarkEnd w:id="64"/>
+      <w:bookmarkEnd w:id="65"/>
+      <w:bookmarkEnd w:id="66"/>
+      <w:bookmarkEnd w:id="67"/>
+      <w:bookmarkEnd w:id="68"/>
+      <w:bookmarkEnd w:id="69"/>
+      <w:bookmarkEnd w:id="70"/>
+      <w:r>
+        <w:rPr>
+          <w:rStyle w:val="DamodificareEG"/>
+        </w:rPr>
+        <w:t xml:space="preserve"> mancanza o irregolarità della copia del documento d’identità del tecnico incaricato della progettazione;</w:t>
       </w:r>
     </w:p>
     <w:p>
@@ -1643,9 +1610,9 @@
         <w:rPr/>
         <w:fldChar w:fldCharType="separate"/>
       </w:r>
-      <w:bookmarkStart w:id="63" w:name="__Fieldmark__4324_3825571921"/>
-      <w:bookmarkStart w:id="64" w:name="__Fieldmark__4324_3825571921"/>
-      <w:bookmarkEnd w:id="64"/>
+      <w:bookmarkStart w:id="71" w:name="__Fieldmark__1249_2099660439"/>
+      <w:bookmarkStart w:id="72" w:name="__Fieldmark__1249_2099660439"/>
+      <w:bookmarkEnd w:id="72"/>
       <w:r>
         <w:rPr/>
       </w:r>
@@ -1653,25 +1620,117 @@
         <w:rPr/>
         <w:fldChar w:fldCharType="end"/>
       </w:r>
-      <w:bookmarkStart w:id="65" w:name="__Fieldmark__2183_4027006556"/>
-      <w:bookmarkStart w:id="66" w:name="__Fieldmark__267_1270668148"/>
-      <w:bookmarkStart w:id="67" w:name="__Fieldmark__1501_1921254028"/>
-      <w:bookmarkStart w:id="68" w:name="__Fieldmark__4729_287423882"/>
-      <w:bookmarkStart w:id="69" w:name="__Fieldmark__2584_1585666245"/>
-      <w:bookmarkStart w:id="70" w:name="__Fieldmark__198_1655503305"/>
-      <w:bookmarkStart w:id="71" w:name="__Fieldmark__1964_1964799693"/>
-      <w:bookmarkEnd w:id="65"/>
-      <w:bookmarkEnd w:id="66"/>
-      <w:bookmarkEnd w:id="67"/>
-      <w:bookmarkEnd w:id="68"/>
-      <w:bookmarkEnd w:id="69"/>
-      <w:bookmarkEnd w:id="70"/>
-      <w:bookmarkEnd w:id="71"/>
-      <w:r>
-        <w:rPr>
-          <w:rStyle w:val="DamodificareEG"/>
-        </w:rPr>
-        <w:t xml:space="preserve"> mancanza o irregolarità dell’attestazione del pagamento dell’imposta di bollo;</w:t>
+      <w:bookmarkStart w:id="73" w:name="__Fieldmark__1925_1964799693"/>
+      <w:bookmarkStart w:id="74" w:name="__Fieldmark__2549_1585666245"/>
+      <w:bookmarkStart w:id="75" w:name="__Fieldmark__4723_287423882"/>
+      <w:bookmarkStart w:id="76" w:name="__Fieldmark__169_1655503305"/>
+      <w:bookmarkStart w:id="77" w:name="__Fieldmark__3237_1921254028"/>
+      <w:bookmarkStart w:id="78" w:name="__Fieldmark__231_1270668148"/>
+      <w:bookmarkStart w:id="79" w:name="__Fieldmark__2151_4027006556"/>
+      <w:bookmarkStart w:id="80" w:name="__Fieldmark__2597_1921254028"/>
+      <w:bookmarkStart w:id="81" w:name="__Fieldmark__4282_3825571921"/>
+      <w:bookmarkEnd w:id="73"/>
+      <w:bookmarkEnd w:id="74"/>
+      <w:bookmarkEnd w:id="75"/>
+      <w:bookmarkEnd w:id="76"/>
+      <w:bookmarkEnd w:id="77"/>
+      <w:bookmarkEnd w:id="78"/>
+      <w:bookmarkEnd w:id="79"/>
+      <w:bookmarkEnd w:id="80"/>
+      <w:bookmarkEnd w:id="81"/>
+      <w:r>
+        <w:rPr>
+          <w:rStyle w:val="DamodificareEG"/>
+        </w:rPr>
+        <w:t xml:space="preserve"> mancanza o irregolarità dell’attestazione di versamento di € </w:t>
+      </w:r>
+      <w:r>
+        <w:rPr>
+          <w:rStyle w:val="DamodificareEG"/>
+        </w:rPr>
+        <w:fldChar w:fldCharType="begin"/>
+      </w:r>
+      <w:r>
+        <w:rPr>
+          <w:rStyle w:val="DamodificareEG"/>
+        </w:rPr>
+        <w:instrText> MERGEFIELD $IMPORTO_RICHIESTA </w:instrText>
+      </w:r>
+      <w:r>
+        <w:rPr>
+          <w:rStyle w:val="DamodificareEG"/>
+        </w:rPr>
+        <w:fldChar w:fldCharType="separate"/>
+      </w:r>
+      <w:r>
+        <w:rPr>
+          <w:rStyle w:val="DamodificareEG"/>
+        </w:rPr>
+        <w:t>&lt;$IMPORTO_RICHIESTA&gt;</w:t>
+      </w:r>
+      <w:r>
+        <w:rPr>
+          <w:rStyle w:val="DamodificareEG"/>
+        </w:rPr>
+        <w:fldChar w:fldCharType="end"/>
+      </w:r>
+      <w:r>
+        <w:rPr>
+          <w:rStyle w:val="DamodificareEG"/>
+        </w:rPr>
+        <w:t xml:space="preserve"> effettuato sul conto corrente postale n. 8177 o </w:t>
+      </w:r>
+      <w:r>
+        <w:rPr>
+          <w:rStyle w:val="DamodificareEG"/>
+          <w:lang w:val="it-IT" w:eastAsia="zh-CN" w:bidi="ar-SA"/>
+        </w:rPr>
+        <w:t>b</w:t>
+      </w:r>
+      <w:r>
+        <w:rPr>
+          <w:rStyle w:val="DamodificareEG"/>
+        </w:rPr>
+        <w:t xml:space="preserve">onifico </w:t>
+      </w:r>
+      <w:r>
+        <w:rPr>
+          <w:rStyle w:val="DamodificareEG"/>
+          <w:lang w:val="it-IT" w:eastAsia="zh-CN" w:bidi="ar-SA"/>
+        </w:rPr>
+        <w:t>b</w:t>
+      </w:r>
+      <w:r>
+        <w:rPr>
+          <w:rStyle w:val="DamodificareEG"/>
+        </w:rPr>
+        <w:t xml:space="preserve">ancario con IBAN IT86C07601106000000000081777 intestato alla Tesoreria </w:t>
+      </w:r>
+      <w:r>
+        <w:rPr>
+          <w:rStyle w:val="DamodificareEG"/>
+          <w:lang w:val="it-IT" w:eastAsia="zh-CN" w:bidi="ar-SA"/>
+        </w:rPr>
+        <w:t>p</w:t>
+      </w:r>
+      <w:r>
+        <w:rPr>
+          <w:rStyle w:val="DamodificareEG"/>
+        </w:rPr>
+        <w:t>rovinciale dello Stato, Sezione di Savona, servizi a pagamento resi dai VV</w:t>
+      </w:r>
+      <w:r>
+        <w:rPr>
+          <w:rStyle w:val="DamodificareEG"/>
+          <w:lang w:val="it-IT" w:eastAsia="zh-CN" w:bidi="ar-SA"/>
+        </w:rPr>
+        <w:t>F</w:t>
+      </w:r>
+      <w:r>
+        <w:rPr>
+          <w:rStyle w:val="DamodificareEG"/>
+        </w:rPr>
+        <w:t>;</w:t>
       </w:r>
     </w:p>
     <w:p>
@@ -1699,9 +1758,9 @@
         <w:rPr/>
         <w:fldChar w:fldCharType="separate"/>
       </w:r>
-      <w:bookmarkStart w:id="72" w:name="__Fieldmark__4350_3825571921"/>
-      <w:bookmarkStart w:id="73" w:name="__Fieldmark__4350_3825571921"/>
-      <w:bookmarkEnd w:id="73"/>
+      <w:bookmarkStart w:id="82" w:name="__Fieldmark__1294_2099660439"/>
+      <w:bookmarkStart w:id="83" w:name="__Fieldmark__1294_2099660439"/>
+      <w:bookmarkEnd w:id="83"/>
       <w:r>
         <w:rPr/>
       </w:r>
@@ -1709,20 +1768,80 @@
         <w:rPr/>
         <w:fldChar w:fldCharType="end"/>
       </w:r>
-      <w:bookmarkStart w:id="74" w:name="__Fieldmark__287_1270668148"/>
-      <w:bookmarkStart w:id="75" w:name="__Fieldmark__2197_4027006556"/>
-      <w:bookmarkStart w:id="76" w:name="__Fieldmark__1509_1921254028"/>
-      <w:bookmarkStart w:id="77" w:name="__Fieldmark__4739_287423882"/>
-      <w:bookmarkStart w:id="78" w:name="__Fieldmark__209_1655503305"/>
-      <w:bookmarkStart w:id="79" w:name="__Fieldmark__2603_1585666245"/>
-      <w:bookmarkStart w:id="80" w:name="__Fieldmark__1987_1964799693"/>
-      <w:bookmarkEnd w:id="74"/>
-      <w:bookmarkEnd w:id="75"/>
-      <w:bookmarkEnd w:id="76"/>
-      <w:bookmarkEnd w:id="77"/>
-      <w:bookmarkEnd w:id="78"/>
-      <w:bookmarkEnd w:id="79"/>
-      <w:bookmarkEnd w:id="80"/>
+      <w:bookmarkStart w:id="84" w:name="__Fieldmark__1964_1964799693"/>
+      <w:bookmarkStart w:id="85" w:name="__Fieldmark__198_1655503305"/>
+      <w:bookmarkStart w:id="86" w:name="__Fieldmark__2584_1585666245"/>
+      <w:bookmarkStart w:id="87" w:name="__Fieldmark__4729_287423882"/>
+      <w:bookmarkStart w:id="88" w:name="__Fieldmark__1501_1921254028"/>
+      <w:bookmarkStart w:id="89" w:name="__Fieldmark__267_1270668148"/>
+      <w:bookmarkStart w:id="90" w:name="__Fieldmark__2183_4027006556"/>
+      <w:bookmarkStart w:id="91" w:name="__Fieldmark__4324_3825571921"/>
+      <w:bookmarkEnd w:id="84"/>
+      <w:bookmarkEnd w:id="85"/>
+      <w:bookmarkEnd w:id="86"/>
+      <w:bookmarkEnd w:id="87"/>
+      <w:bookmarkEnd w:id="88"/>
+      <w:bookmarkEnd w:id="89"/>
+      <w:bookmarkEnd w:id="90"/>
+      <w:bookmarkEnd w:id="91"/>
+      <w:r>
+        <w:rPr>
+          <w:rStyle w:val="DamodificareEG"/>
+        </w:rPr>
+        <w:t xml:space="preserve"> mancanza o irregolarità dell’attestazione del pagamento dell’imposta di bollo;</w:t>
+      </w:r>
+    </w:p>
+    <w:p>
+      <w:pPr>
+        <w:pStyle w:val="Corpodeltesto"/>
+        <w:rPr/>
+      </w:pPr>
+      <w:r>
+        <w:fldChar w:fldCharType="begin">
+          <w:ffData>
+            <w:name w:val=""/>
+            <w:enabled/>
+            <w:calcOnExit w:val="0"/>
+            <w:checkBox>
+              <w:sizeAuto/>
+            </w:checkBox>
+          </w:ffData>
+        </w:fldChar>
+      </w:r>
+      <w:r>
+        <w:rPr/>
+        <w:instrText> FORMCHECKBOX </w:instrText>
+      </w:r>
+      <w:r>
+        <w:rPr/>
+        <w:fldChar w:fldCharType="separate"/>
+      </w:r>
+      <w:bookmarkStart w:id="92" w:name="__Fieldmark__1323_2099660439"/>
+      <w:bookmarkStart w:id="93" w:name="__Fieldmark__1323_2099660439"/>
+      <w:bookmarkEnd w:id="93"/>
+      <w:r>
+        <w:rPr/>
+      </w:r>
+      <w:r>
+        <w:rPr/>
+        <w:fldChar w:fldCharType="end"/>
+      </w:r>
+      <w:bookmarkStart w:id="94" w:name="__Fieldmark__1987_1964799693"/>
+      <w:bookmarkStart w:id="95" w:name="__Fieldmark__2603_1585666245"/>
+      <w:bookmarkStart w:id="96" w:name="__Fieldmark__209_1655503305"/>
+      <w:bookmarkStart w:id="97" w:name="__Fieldmark__4739_287423882"/>
+      <w:bookmarkStart w:id="98" w:name="__Fieldmark__1509_1921254028"/>
+      <w:bookmarkStart w:id="99" w:name="__Fieldmark__2197_4027006556"/>
+      <w:bookmarkStart w:id="100" w:name="__Fieldmark__287_1270668148"/>
+      <w:bookmarkStart w:id="101" w:name="__Fieldmark__4350_3825571921"/>
+      <w:bookmarkEnd w:id="94"/>
+      <w:bookmarkEnd w:id="95"/>
+      <w:bookmarkEnd w:id="96"/>
+      <w:bookmarkEnd w:id="97"/>
+      <w:bookmarkEnd w:id="98"/>
+      <w:bookmarkEnd w:id="99"/>
+      <w:bookmarkEnd w:id="100"/>
+      <w:bookmarkEnd w:id="101"/>
       <w:r>
         <w:rPr>
           <w:rStyle w:val="DamodificareEG"/>
@@ -2395,7 +2514,7 @@
     <w:pPr>
       <w:widowControl/>
       <w:suppressAutoHyphens w:val="true"/>
-      <w:overflowPunct w:val="true"/>
+      <w:overflowPunct w:val="false"/>
       <w:bidi w:val="0"/>
       <w:spacing w:before="0" w:after="0"/>
       <w:jc w:val="left"/>

</xml_diff>

<commit_message>
Aggiunta risposta per chi chiede valutazioni di attività non soggette (o folli)
</commit_message>
<xml_diff>
--- a/modelli/VP_valutaz progetto, NOF, verif in opera/VP10_REG.docx
+++ b/modelli/VP_valutaz progetto, NOF, verif in opera/VP10_REG.docx
@@ -1,6 +1,6 @@
 
 <file path=word/document.xml><?xml version="1.0" encoding="utf-8"?>
-<w:document xmlns:o="urn:schemas-microsoft-com:office:office" xmlns:r="http://schemas.openxmlformats.org/officeDocument/2006/relationships" xmlns:v="urn:schemas-microsoft-com:vml" xmlns:w="http://schemas.openxmlformats.org/wordprocessingml/2006/main" xmlns:w10="urn:schemas-microsoft-com:office:word" xmlns:wp="http://schemas.openxmlformats.org/drawingml/2006/wordprocessingDrawing" xmlns:wps="http://schemas.microsoft.com/office/word/2010/wordprocessingShape" xmlns:wpg="http://schemas.microsoft.com/office/word/2010/wordprocessingGroup" xmlns:mc="http://schemas.openxmlformats.org/markup-compatibility/2006" xmlns:wp14="http://schemas.microsoft.com/office/word/2010/wordprocessingDrawing" xmlns:w14="http://schemas.microsoft.com/office/word/2010/wordml" mc:Ignorable="w14 wp14">
+<w:document xmlns:o="urn:schemas-microsoft-com:office:office" xmlns:r="http://schemas.openxmlformats.org/officeDocument/2006/relationships" xmlns:v="urn:schemas-microsoft-com:vml" xmlns:w="http://schemas.openxmlformats.org/wordprocessingml/2006/main" xmlns:w10="urn:schemas-microsoft-com:office:word" xmlns:wp="http://schemas.openxmlformats.org/drawingml/2006/wordprocessingDrawing" xmlns:wps="http://schemas.microsoft.com/office/word/2010/wordprocessingShape" xmlns:wpg="http://schemas.microsoft.com/office/word/2010/wordprocessingGroup" xmlns:mc="http://schemas.openxmlformats.org/markup-compatibility/2006" xmlns:wp14="http://schemas.microsoft.com/office/word/2010/wordprocessingDrawing" xmlns:w14="http://schemas.microsoft.com/office/word/2010/wordml" xmlns:w15="http://schemas.microsoft.com/office/word/2012/wordml" mc:Ignorable="w14 wp14 w15">
   <w:body>
     <w:tbl>
       <w:tblPr>
@@ -159,7 +159,7 @@
                 <w:sz w:val="20"/>
                 <w:rFonts w:ascii="Arial" w:hAnsi="Arial"/>
               </w:rPr>
-              <w:instrText> MERGEFIELD $NOME_COMANDO </w:instrText>
+              <w:instrText xml:space="preserve"> MERGEFIELD $NOME_COMANDO </w:instrText>
             </w:r>
             <w:r>
               <w:rPr>
@@ -240,7 +240,7 @@
                 <w:szCs w:val="20"/>
                 <w:iCs/>
               </w:rPr>
-              <w:instrText> MERGEFIELD $PEC_COMANDO </w:instrText>
+              <w:instrText xml:space="preserve"> MERGEFIELD $PEC_COMANDO </w:instrText>
             </w:r>
             <w:r>
               <w:rPr>
@@ -291,7 +291,7 @@
             </w:r>
             <w:r>
               <w:rPr/>
-              <w:instrText> MERGEFIELD $COMUNE_COMANDO </w:instrText>
+              <w:instrText xml:space="preserve"> MERGEFIELD $COMUNE_COMANDO </w:instrText>
             </w:r>
             <w:r>
               <w:rPr/>
@@ -335,7 +335,7 @@
             </w:r>
             <w:r>
               <w:rPr/>
-              <w:instrText> MERGEFIELD $NUM_PRATICA </w:instrText>
+              <w:instrText xml:space="preserve"> MERGEFIELD $NUM_PRATICA </w:instrText>
             </w:r>
             <w:r>
               <w:rPr/>
@@ -392,7 +392,7 @@
             </w:r>
             <w:r>
               <w:rPr/>
-              <w:instrText> MERGEFIELD $NOME_TITOLARE </w:instrText>
+              <w:instrText xml:space="preserve"> MERGEFIELD $NOME_TITOLARE </w:instrText>
             </w:r>
             <w:r>
               <w:rPr/>
@@ -416,7 +416,7 @@
             </w:r>
             <w:r>
               <w:rPr/>
-              <w:instrText> MERGEFIELD $COGNOME_TITOLARE </w:instrText>
+              <w:instrText xml:space="preserve"> MERGEFIELD $COGNOME_TITOLARE </w:instrText>
             </w:r>
             <w:r>
               <w:rPr/>
@@ -447,7 +447,7 @@
               <w:rPr>
                 <w:rStyle w:val="CollegamentoInternet"/>
               </w:rPr>
-              <w:instrText> MERGEFIELD $PEC_CORRISPONDENZA </w:instrText>
+              <w:instrText xml:space="preserve"> MERGEFIELD $PEC_CORRISPONDENZA </w:instrText>
             </w:r>
             <w:r>
               <w:rPr>
@@ -494,7 +494,7 @@
             </w:r>
             <w:r>
               <w:rPr/>
-              <w:instrText> MERGEFIELD $INTESTATARIO </w:instrText>
+              <w:instrText xml:space="preserve"> MERGEFIELD $INTESTATARIO </w:instrText>
             </w:r>
             <w:r>
               <w:rPr/>
@@ -523,7 +523,7 @@
             </w:r>
             <w:r>
               <w:rPr/>
-              <w:instrText> MERGEFIELD $INDIRIZZO_CORRISPONDENZA </w:instrText>
+              <w:instrText xml:space="preserve"> MERGEFIELD $INDIRIZZO_CORRISPONDENZA </w:instrText>
             </w:r>
             <w:r>
               <w:rPr/>
@@ -543,7 +543,7 @@
     </w:tbl>
     <w:p>
       <w:pPr>
-        <w:pStyle w:val="Corpodeltesto"/>
+        <w:pStyle w:val="TextBody"/>
         <w:rPr/>
       </w:pPr>
       <w:r>
@@ -640,7 +640,7 @@
             </w:r>
             <w:r>
               <w:rPr/>
-              <w:instrText> MERGEFIELD $DESCRIZIONE_RICHIESTA </w:instrText>
+              <w:instrText xml:space="preserve"> MERGEFIELD $DESCRIZIONE_RICHIESTA </w:instrText>
             </w:r>
             <w:r>
               <w:rPr/>
@@ -664,7 +664,7 @@
             </w:r>
             <w:r>
               <w:rPr/>
-              <w:instrText> MERGEFIELD $NUM_PROT_RICHIESTA </w:instrText>
+              <w:instrText xml:space="preserve"> MERGEFIELD $NUM_PROT_RICHIESTA </w:instrText>
             </w:r>
             <w:r>
               <w:rPr/>
@@ -688,7 +688,7 @@
             </w:r>
             <w:r>
               <w:rPr/>
-              <w:instrText> MERGEFIELD $DATA_RICHIESTA </w:instrText>
+              <w:instrText xml:space="preserve"> MERGEFIELD $DATA_RICHIESTA </w:instrText>
             </w:r>
             <w:r>
               <w:rPr/>
@@ -740,7 +740,7 @@
                 <w:color w:val="auto"/>
                 <w:lang w:val="it-IT" w:eastAsia="zh-CN" w:bidi="hi-IN"/>
               </w:rPr>
-              <w:instrText> MERGEFIELD $RAGIONE_SOCIALE </w:instrText>
+              <w:instrText xml:space="preserve"> MERGEFIELD $RAGIONE_SOCIALE </w:instrText>
             </w:r>
             <w:r>
               <w:rPr>
@@ -806,7 +806,7 @@
                 <w:color w:val="auto"/>
                 <w:lang w:val="it-IT" w:eastAsia="zh-CN" w:bidi="hi-IN"/>
               </w:rPr>
-              <w:instrText> MERGEFIELD $INDIRIZZO_ATTIVITA </w:instrText>
+              <w:instrText xml:space="preserve"> MERGEFIELD $INDIRIZZO_ATTIVITA </w:instrText>
             </w:r>
             <w:r>
               <w:rPr>
@@ -847,7 +847,7 @@
     </w:tbl>
     <w:p>
       <w:pPr>
-        <w:pStyle w:val="Corpodeltesto"/>
+        <w:pStyle w:val="TextBody"/>
         <w:rPr/>
       </w:pPr>
       <w:r>
@@ -856,7 +856,7 @@
     </w:p>
     <w:p>
       <w:pPr>
-        <w:pStyle w:val="Corpodeltesto"/>
+        <w:pStyle w:val="TextBody"/>
         <w:rPr/>
       </w:pPr>
       <w:r>
@@ -957,7 +957,7 @@
             </w:r>
             <w:r>
               <w:rPr/>
-              <w:instrText> MERGEFIELD $ELENCO_ATTIVITA.Codice </w:instrText>
+              <w:instrText xml:space="preserve"> MERGEFIELD $ELENCO_ATTIVITA.Codice </w:instrText>
             </w:r>
             <w:r>
               <w:rPr/>
@@ -995,7 +995,7 @@
             </w:r>
             <w:r>
               <w:rPr/>
-              <w:instrText> MERGEFIELD $ELENCO_ATTIVITA.Descrizione </w:instrText>
+              <w:instrText xml:space="preserve"> MERGEFIELD $ELENCO_ATTIVITA.Descrizione </w:instrText>
             </w:r>
             <w:r>
               <w:rPr/>
@@ -1015,7 +1015,7 @@
     </w:tbl>
     <w:p>
       <w:pPr>
-        <w:pStyle w:val="Corpodeltesto"/>
+        <w:pStyle w:val="TextBody"/>
         <w:rPr/>
       </w:pPr>
       <w:r>
@@ -1024,7 +1024,7 @@
     </w:p>
     <w:p>
       <w:pPr>
-        <w:pStyle w:val="Corpodeltesto"/>
+        <w:pStyle w:val="TextBody"/>
         <w:rPr/>
       </w:pPr>
       <w:r>
@@ -1054,7 +1054,7 @@
     </w:p>
     <w:p>
       <w:pPr>
-        <w:pStyle w:val="Corpodeltesto"/>
+        <w:pStyle w:val="TextBody"/>
         <w:rPr/>
       </w:pPr>
       <w:r>
@@ -1071,14 +1071,14 @@
       </w:r>
       <w:r>
         <w:rPr/>
-        <w:instrText> FORMCHECKBOX </w:instrText>
+        <w:instrText xml:space="preserve"> FORMCHECKBOX </w:instrText>
       </w:r>
       <w:r>
         <w:rPr/>
         <w:fldChar w:fldCharType="separate"/>
       </w:r>
-      <w:bookmarkStart w:id="0" w:name="__Fieldmark__3082_4204341107"/>
-      <w:bookmarkStart w:id="1" w:name="__Fieldmark__3082_4204341107"/>
+      <w:bookmarkStart w:id="0" w:name="__Fieldmark__243_3708920283"/>
+      <w:bookmarkStart w:id="1" w:name="__Fieldmark__243_3708920283"/>
       <w:bookmarkEnd w:id="1"/>
       <w:r>
         <w:rPr/>
@@ -1087,15 +1087,16 @@
         <w:rPr/>
         <w:fldChar w:fldCharType="end"/>
       </w:r>
-      <w:bookmarkStart w:id="2" w:name="__Fieldmark__1067_2099660439"/>
-      <w:bookmarkStart w:id="3" w:name="__Fieldmark__92_2156278351"/>
-      <w:bookmarkStart w:id="4" w:name="__Fieldmark__279_4027006556"/>
-      <w:bookmarkStart w:id="5" w:name="__Fieldmark__535_1921254028"/>
-      <w:bookmarkStart w:id="6" w:name="__Fieldmark__279_1585666245"/>
-      <w:bookmarkStart w:id="7" w:name="__Fieldmark__2589_1964799693"/>
-      <w:bookmarkStart w:id="8" w:name="__Fieldmark__92_2416548785"/>
-      <w:bookmarkStart w:id="9" w:name="__Fieldmark__92_3825571921"/>
-      <w:bookmarkStart w:id="10" w:name="__Fieldmark__3028_2828410077"/>
+      <w:bookmarkStart w:id="2" w:name="__Fieldmark__3028_2828410077"/>
+      <w:bookmarkStart w:id="3" w:name="__Fieldmark__535_1921254028"/>
+      <w:bookmarkStart w:id="4" w:name="__Fieldmark__92_3825571921"/>
+      <w:bookmarkStart w:id="5" w:name="__Fieldmark__92_2416548785"/>
+      <w:bookmarkStart w:id="6" w:name="__Fieldmark__2589_1964799693"/>
+      <w:bookmarkStart w:id="7" w:name="__Fieldmark__279_4027006556"/>
+      <w:bookmarkStart w:id="8" w:name="__Fieldmark__92_2156278351"/>
+      <w:bookmarkStart w:id="9" w:name="__Fieldmark__1067_2099660439"/>
+      <w:bookmarkStart w:id="10" w:name="__Fieldmark__3082_4204341107"/>
+      <w:bookmarkStart w:id="11" w:name="__Fieldmark__279_1585666245"/>
       <w:bookmarkEnd w:id="2"/>
       <w:bookmarkEnd w:id="3"/>
       <w:bookmarkEnd w:id="4"/>
@@ -1105,28 +1106,17 @@
       <w:bookmarkEnd w:id="8"/>
       <w:bookmarkEnd w:id="9"/>
       <w:bookmarkEnd w:id="10"/>
-      <w:r>
-        <w:rPr>
-          <w:rStyle w:val="DamodificareEG"/>
-        </w:rPr>
-        <w:t xml:space="preserve"> la presente istanza non può essere acquisita direttamente da questo Comando, ma deve pervenire tramite </w:t>
-      </w:r>
-      <w:r>
-        <w:rPr>
-          <w:rStyle w:val="DamodificareEG"/>
-        </w:rPr>
-        <w:t>il competente</w:t>
-      </w:r>
-      <w:r>
-        <w:rPr>
-          <w:rStyle w:val="DamodificareEG"/>
-        </w:rPr>
-        <w:t>:</w:t>
+      <w:bookmarkEnd w:id="11"/>
+      <w:r>
+        <w:rPr>
+          <w:rStyle w:val="DamodificareEG"/>
+        </w:rPr>
+        <w:t xml:space="preserve"> la presente istanza non può essere acquisita direttamente da questo Comando, ma deve pervenire tramite il competente:</w:t>
       </w:r>
     </w:p>
     <w:p>
       <w:pPr>
-        <w:pStyle w:val="Corpodeltesto"/>
+        <w:pStyle w:val="TextBody"/>
         <w:numPr>
           <w:ilvl w:val="0"/>
           <w:numId w:val="1"/>
@@ -1170,7 +1160,7 @@
     </w:p>
     <w:p>
       <w:pPr>
-        <w:pStyle w:val="Corpodeltesto"/>
+        <w:pStyle w:val="TextBody"/>
         <w:numPr>
           <w:ilvl w:val="0"/>
           <w:numId w:val="1"/>
@@ -1200,7 +1190,7 @@
     </w:p>
     <w:p>
       <w:pPr>
-        <w:pStyle w:val="Corpodeltesto"/>
+        <w:pStyle w:val="TextBody"/>
         <w:numPr>
           <w:ilvl w:val="0"/>
           <w:numId w:val="1"/>
@@ -1211,25 +1201,7 @@
         <w:rPr>
           <w:rStyle w:val="DamodificareEG"/>
         </w:rPr>
-        <w:t xml:space="preserve">Sportello unico amministrativo (SUA), per </w:t>
-      </w:r>
-      <w:r>
-        <w:rPr>
-          <w:rStyle w:val="DamodificareEG"/>
-        </w:rPr>
-        <w:t>attività svolte ne</w:t>
-      </w:r>
-      <w:r>
-        <w:rPr>
-          <w:rStyle w:val="DamodificareEG"/>
-        </w:rPr>
-        <w:t xml:space="preserve">l comprensorio </w:t>
-      </w:r>
-      <w:r>
-        <w:rPr>
-          <w:rStyle w:val="DamodificareEG"/>
-        </w:rPr>
-        <w:t>dell’</w:t>
+        <w:t>Sportello unico amministrativo (SUA), per attività svolte nel comprensorio dell’</w:t>
       </w:r>
       <w:r>
         <w:rPr>
@@ -1243,24 +1215,12 @@
         <w:rPr>
           <w:rStyle w:val="DamodificareEG"/>
         </w:rPr>
-        <w:t xml:space="preserve">, ai sensi della </w:t>
-      </w:r>
-      <w:r>
-        <w:rPr>
-          <w:rStyle w:val="DamodificareEG"/>
-        </w:rPr>
-        <w:t>legge </w:t>
-      </w:r>
-      <w:r>
-        <w:rPr>
-          <w:rStyle w:val="DamodificareEG"/>
-        </w:rPr>
-        <w:t>84/1994.</w:t>
+        <w:t>, ai sensi della legge 84/1994.</w:t>
       </w:r>
     </w:p>
     <w:p>
       <w:pPr>
-        <w:pStyle w:val="Corpodeltesto"/>
+        <w:pStyle w:val="TextBody"/>
         <w:rPr/>
       </w:pPr>
       <w:r>
@@ -1280,7 +1240,7 @@
           <w:sz w:val="24"/>
           <w:szCs w:val="24"/>
         </w:rPr>
-        <w:instrText> FORMCHECKBOX </w:instrText>
+        <w:instrText xml:space="preserve"> FORMCHECKBOX </w:instrText>
       </w:r>
       <w:r>
         <w:rPr>
@@ -1289,9 +1249,9 @@
         </w:rPr>
         <w:fldChar w:fldCharType="separate"/>
       </w:r>
-      <w:bookmarkStart w:id="11" w:name="__Fieldmark__3116_4204341107"/>
-      <w:bookmarkStart w:id="12" w:name="__Fieldmark__3116_4204341107"/>
-      <w:bookmarkEnd w:id="12"/>
+      <w:bookmarkStart w:id="12" w:name="__Fieldmark__296_3708920283"/>
+      <w:bookmarkStart w:id="13" w:name="__Fieldmark__296_3708920283"/>
+      <w:bookmarkEnd w:id="13"/>
       <w:r>
         <w:rPr>
           <w:sz w:val="24"/>
@@ -1305,19 +1265,19 @@
         </w:rPr>
         <w:fldChar w:fldCharType="end"/>
       </w:r>
-      <w:bookmarkStart w:id="13" w:name="__Fieldmark__575_2099660439"/>
-      <w:bookmarkStart w:id="14" w:name="__Fieldmark__5395_3688416342"/>
-      <w:bookmarkStart w:id="15" w:name="__Fieldmark__4681_3798715547"/>
-      <w:bookmarkStart w:id="16" w:name="__Fieldmark__4431_4027006556"/>
-      <w:bookmarkStart w:id="17" w:name="__Fieldmark__3180_1625666431"/>
-      <w:bookmarkStart w:id="18" w:name="__Fieldmark__4691_2874238821"/>
-      <w:bookmarkStart w:id="19" w:name="__Fieldmark__2557_19212540281"/>
-      <w:bookmarkStart w:id="20" w:name="__Fieldmark__408_1655503305"/>
-      <w:bookmarkStart w:id="21" w:name="__Fieldmark__4580_1585666245"/>
-      <w:bookmarkStart w:id="22" w:name="__Fieldmark__500_1270668148"/>
-      <w:bookmarkStart w:id="23" w:name="__Fieldmark__2225_2830663674"/>
-      <w:bookmarkStart w:id="24" w:name="__Fieldmark__3059_2828410077"/>
-      <w:bookmarkEnd w:id="13"/>
+      <w:bookmarkStart w:id="14" w:name="__Fieldmark__3180_1625666431"/>
+      <w:bookmarkStart w:id="15" w:name="__Fieldmark__3059_2828410077"/>
+      <w:bookmarkStart w:id="16" w:name="__Fieldmark__2225_2830663674"/>
+      <w:bookmarkStart w:id="17" w:name="__Fieldmark__500_1270668148"/>
+      <w:bookmarkStart w:id="18" w:name="__Fieldmark__4580_1585666245"/>
+      <w:bookmarkStart w:id="19" w:name="__Fieldmark__408_1655503305"/>
+      <w:bookmarkStart w:id="20" w:name="__Fieldmark__2557_19212540281"/>
+      <w:bookmarkStart w:id="21" w:name="__Fieldmark__4431_4027006556"/>
+      <w:bookmarkStart w:id="22" w:name="__Fieldmark__4681_3798715547"/>
+      <w:bookmarkStart w:id="23" w:name="__Fieldmark__5395_3688416342"/>
+      <w:bookmarkStart w:id="24" w:name="__Fieldmark__575_2099660439"/>
+      <w:bookmarkStart w:id="25" w:name="__Fieldmark__3116_4204341107"/>
+      <w:bookmarkStart w:id="26" w:name="__Fieldmark__4691_2874238821"/>
       <w:bookmarkEnd w:id="14"/>
       <w:bookmarkEnd w:id="15"/>
       <w:bookmarkEnd w:id="16"/>
@@ -1329,6 +1289,8 @@
       <w:bookmarkEnd w:id="22"/>
       <w:bookmarkEnd w:id="23"/>
       <w:bookmarkEnd w:id="24"/>
+      <w:bookmarkEnd w:id="25"/>
+      <w:bookmarkEnd w:id="26"/>
       <w:r>
         <w:rPr>
           <w:rStyle w:val="DamodificareEG"/>
@@ -1357,7 +1319,75 @@
           <w:rStyle w:val="DamodificareEG"/>
           <w:lang w:val="it-IT"/>
         </w:rPr>
-        <w:t xml:space="preserve"> le attività soggette ai controlli dei vigili del fuoco secondo DPR 151/11 ricomprese nella progettazione. Qualora </w:t>
+        <w:t xml:space="preserve"> le attività soggette ai controlli dei vigili del fuoco secondo DPR 151/11 ricomprese nella progettazione:</w:t>
+      </w:r>
+    </w:p>
+    <w:p>
+      <w:pPr>
+        <w:pStyle w:val="TextBody"/>
+        <w:numPr>
+          <w:ilvl w:val="0"/>
+          <w:numId w:val="2"/>
+        </w:numPr>
+        <w:rPr/>
+      </w:pPr>
+      <w:r>
+        <w:rPr>
+          <w:rStyle w:val="DamodificareEG"/>
+          <w:lang w:val="it-IT"/>
+        </w:rPr>
+        <w:t>q</w:t>
+      </w:r>
+      <w:r>
+        <w:rPr>
+          <w:rStyle w:val="DamodificareEG"/>
+          <w:lang w:val="it-IT"/>
+        </w:rPr>
+        <w:t xml:space="preserve">ualora </w:t>
+      </w:r>
+      <w:r>
+        <w:rPr>
+          <w:rStyle w:val="DamodificareEG"/>
+          <w:rFonts w:eastAsia="Noto Serif CJK SC" w:cs="Lohit Devanagari"/>
+          <w:i/>
+          <w:iCs/>
+          <w:color w:val="0000FF"/>
+          <w:kern w:val="2"/>
+          <w:sz w:val="24"/>
+          <w:szCs w:val="24"/>
+          <w:lang w:val="it-IT" w:eastAsia="zh-CN" w:bidi="hi-IN"/>
+        </w:rPr>
+        <w:t xml:space="preserve">siano </w:t>
+      </w:r>
+      <w:r>
+        <w:rPr>
+          <w:rStyle w:val="DamodificareEG"/>
+          <w:rFonts w:eastAsia="Noto Serif CJK SC" w:cs="Lohit Devanagari"/>
+          <w:i/>
+          <w:iCs/>
+          <w:color w:val="0000FF"/>
+          <w:kern w:val="2"/>
+          <w:sz w:val="24"/>
+          <w:szCs w:val="24"/>
+          <w:lang w:val="it-IT" w:eastAsia="zh-CN" w:bidi="hi-IN"/>
+        </w:rPr>
+        <w:t>previste</w:t>
+      </w:r>
+      <w:r>
+        <w:rPr>
+          <w:rStyle w:val="DamodificareEG"/>
+          <w:i/>
+          <w:iCs/>
+          <w:lang w:val="it-IT"/>
+        </w:rPr>
+        <w:t xml:space="preserve"> attività soggette</w:t>
+      </w:r>
+      <w:r>
+        <w:rPr>
+          <w:rStyle w:val="DamodificareEG"/>
+          <w:lang w:val="it-IT"/>
+        </w:rPr>
+        <w:t xml:space="preserve"> ai controlli dei vigili del fuoco, </w:t>
       </w:r>
       <w:r>
         <w:rPr>
@@ -1369,14 +1399,14 @@
           <w:szCs w:val="24"/>
           <w:lang w:val="it-IT" w:eastAsia="zh-CN" w:bidi="hi-IN"/>
         </w:rPr>
-        <w:t>siano presenti</w:t>
+        <w:t>deve essere prodotta</w:t>
       </w:r>
       <w:r>
         <w:rPr>
           <w:rStyle w:val="DamodificareEG"/>
           <w:lang w:val="it-IT"/>
         </w:rPr>
-        <w:t xml:space="preserve"> attività soggette ai controlli dei vigili del fuoco, </w:t>
+        <w:t xml:space="preserve"> a questo Comando esclusivamente la documentazione tecnica di prevenzione incendi pertinente, redatta </w:t>
       </w:r>
       <w:r>
         <w:rPr>
@@ -1388,38 +1418,123 @@
           <w:szCs w:val="24"/>
           <w:lang w:val="it-IT" w:eastAsia="zh-CN" w:bidi="hi-IN"/>
         </w:rPr>
-        <w:t>deve essere prodotta</w:t>
+        <w:t>secondo le modalità</w:t>
       </w:r>
       <w:r>
         <w:rPr>
           <w:rStyle w:val="DamodificareEG"/>
           <w:lang w:val="it-IT"/>
         </w:rPr>
-        <w:t xml:space="preserve"> a questo Comando esclusivamente la documentazione tecnica di prevenzione incendi pertinente, redatta </w:t>
+        <w:t xml:space="preserve"> di cui al DM 7/08/2012, corredata da istanza di valutazione del progetto su apposito modello e da attestazione di pagamento del servizio;</w:t>
+      </w:r>
+    </w:p>
+    <w:p>
+      <w:pPr>
+        <w:pStyle w:val="TextBody"/>
+        <w:numPr>
+          <w:ilvl w:val="0"/>
+          <w:numId w:val="2"/>
+        </w:numPr>
+        <w:rPr/>
+      </w:pPr>
+      <w:r>
+        <w:rPr>
+          <w:rStyle w:val="DamodificareEG"/>
+          <w:lang w:val="it-IT"/>
+        </w:rPr>
+        <w:t>q</w:t>
+      </w:r>
+      <w:r>
+        <w:rPr>
+          <w:rStyle w:val="DamodificareEG"/>
+          <w:lang w:val="it-IT"/>
+        </w:rPr>
+        <w:t xml:space="preserve">ualora </w:t>
+      </w:r>
+      <w:r>
+        <w:rPr>
+          <w:rStyle w:val="DamodificareEG"/>
+          <w:i/>
+          <w:iCs/>
+          <w:lang w:val="it-IT"/>
+        </w:rPr>
+        <w:t xml:space="preserve">non </w:t>
       </w:r>
       <w:r>
         <w:rPr>
           <w:rStyle w:val="DamodificareEG"/>
           <w:rFonts w:eastAsia="Noto Serif CJK SC" w:cs="Lohit Devanagari"/>
+          <w:i/>
+          <w:iCs/>
           <w:color w:val="0000FF"/>
           <w:kern w:val="2"/>
           <w:sz w:val="24"/>
           <w:szCs w:val="24"/>
           <w:lang w:val="it-IT" w:eastAsia="zh-CN" w:bidi="hi-IN"/>
         </w:rPr>
-        <w:t>secondo le modalità</w:t>
-      </w:r>
-      <w:r>
-        <w:rPr>
-          <w:rStyle w:val="DamodificareEG"/>
+        <w:t xml:space="preserve">siano </w:t>
+      </w:r>
+      <w:r>
+        <w:rPr>
+          <w:rStyle w:val="DamodificareEG"/>
+          <w:rFonts w:eastAsia="Noto Serif CJK SC" w:cs="Lohit Devanagari"/>
+          <w:i/>
+          <w:iCs/>
+          <w:color w:val="0000FF"/>
+          <w:kern w:val="2"/>
+          <w:sz w:val="24"/>
+          <w:szCs w:val="24"/>
+          <w:lang w:val="it-IT" w:eastAsia="zh-CN" w:bidi="hi-IN"/>
+        </w:rPr>
+        <w:t>previste</w:t>
+      </w:r>
+      <w:r>
+        <w:rPr>
+          <w:rStyle w:val="DamodificareEG"/>
+          <w:i/>
+          <w:iCs/>
           <w:lang w:val="it-IT"/>
         </w:rPr>
-        <w:t xml:space="preserve"> di cui al DM 7/08/2012, corredata da istanza di valutazione del progetto su apposito modello e da attestazione di pagamento del servizio;</w:t>
+        <w:t xml:space="preserve"> attività soggette</w:t>
+      </w:r>
+      <w:r>
+        <w:rPr>
+          <w:rStyle w:val="DamodificareEG"/>
+          <w:lang w:val="it-IT"/>
+        </w:rPr>
+        <w:t xml:space="preserve"> ai controlli dei vigili del fuoco, </w:t>
+      </w:r>
+      <w:r>
+        <w:rPr>
+          <w:rStyle w:val="DamodificareEG"/>
+          <w:lang w:val="it-IT"/>
+        </w:rPr>
+        <w:t>questo Comando</w:t>
+      </w:r>
+      <w:r>
+        <w:rPr>
+          <w:rStyle w:val="DamodificareEG"/>
+          <w:lang w:val="it-IT"/>
+        </w:rPr>
+        <w:t xml:space="preserve"> non può esprimere parere; </w:t>
+      </w:r>
+      <w:r>
+        <w:rPr>
+          <w:rStyle w:val="DamodificareEG"/>
+          <w:lang w:val="it-IT"/>
+        </w:rPr>
+        <w:t>s</w:t>
+      </w:r>
+      <w:r>
+        <w:rPr>
+          <w:rStyle w:val="DamodificareEG"/>
+        </w:rPr>
+        <w:t>i rammenta che in tutte le attività devono comunque essere adottate idonee misure per prevenire gli incendi, limitarne le conseguenze qualora si verifichino e tutelare l'incolumità delle persone.</w:t>
       </w:r>
     </w:p>
     <w:p>
       <w:pPr>
-        <w:pStyle w:val="Corpodeltesto"/>
+        <w:pStyle w:val="TextBody"/>
         <w:rPr/>
       </w:pPr>
       <w:r>
@@ -1436,15 +1551,15 @@
       </w:r>
       <w:r>
         <w:rPr/>
-        <w:instrText> FORMCHECKBOX </w:instrText>
+        <w:instrText xml:space="preserve"> FORMCHECKBOX </w:instrText>
       </w:r>
       <w:r>
         <w:rPr/>
         <w:fldChar w:fldCharType="separate"/>
       </w:r>
-      <w:bookmarkStart w:id="25" w:name="__Fieldmark__3165_4204341107"/>
-      <w:bookmarkStart w:id="26" w:name="__Fieldmark__3165_4204341107"/>
-      <w:bookmarkEnd w:id="26"/>
+      <w:bookmarkStart w:id="27" w:name="__Fieldmark__348_3708920283"/>
+      <w:bookmarkStart w:id="28" w:name="__Fieldmark__348_3708920283"/>
+      <w:bookmarkEnd w:id="28"/>
       <w:r>
         <w:rPr/>
       </w:r>
@@ -1452,18 +1567,17 @@
         <w:rPr/>
         <w:fldChar w:fldCharType="end"/>
       </w:r>
-      <w:bookmarkStart w:id="27" w:name="__Fieldmark__1104_2099660439"/>
-      <w:bookmarkStart w:id="28" w:name="__Fieldmark__1810_1964799693"/>
-      <w:bookmarkStart w:id="29" w:name="__Fieldmark__131_1270668148"/>
-      <w:bookmarkStart w:id="30" w:name="__Fieldmark__2081_4027006556"/>
-      <w:bookmarkStart w:id="31" w:name="__Fieldmark__1445_1921254028"/>
-      <w:bookmarkStart w:id="32" w:name="__Fieldmark__4691_287423882"/>
+      <w:bookmarkStart w:id="29" w:name="__Fieldmark__4152_3825571921"/>
+      <w:bookmarkStart w:id="30" w:name="__Fieldmark__1445_1921254028"/>
+      <w:bookmarkStart w:id="31" w:name="__Fieldmark__3105_2828410077"/>
+      <w:bookmarkStart w:id="32" w:name="__Fieldmark__114_1655503305"/>
       <w:bookmarkStart w:id="33" w:name="__Fieldmark__2454_1585666245"/>
-      <w:bookmarkStart w:id="34" w:name="__Fieldmark__114_1655503305"/>
-      <w:bookmarkStart w:id="35" w:name="__Fieldmark__4152_3825571921"/>
-      <w:bookmarkStart w:id="36" w:name="__Fieldmark__3105_2828410077"/>
-      <w:bookmarkEnd w:id="27"/>
-      <w:bookmarkEnd w:id="28"/>
+      <w:bookmarkStart w:id="34" w:name="__Fieldmark__2081_4027006556"/>
+      <w:bookmarkStart w:id="35" w:name="__Fieldmark__131_1270668148"/>
+      <w:bookmarkStart w:id="36" w:name="__Fieldmark__1104_2099660439"/>
+      <w:bookmarkStart w:id="37" w:name="__Fieldmark__3165_4204341107"/>
+      <w:bookmarkStart w:id="38" w:name="__Fieldmark__1810_1964799693"/>
+      <w:bookmarkStart w:id="39" w:name="__Fieldmark__4691_287423882"/>
       <w:bookmarkEnd w:id="29"/>
       <w:bookmarkEnd w:id="30"/>
       <w:bookmarkEnd w:id="31"/>
@@ -1472,6 +1586,9 @@
       <w:bookmarkEnd w:id="34"/>
       <w:bookmarkEnd w:id="35"/>
       <w:bookmarkEnd w:id="36"/>
+      <w:bookmarkEnd w:id="37"/>
+      <w:bookmarkEnd w:id="38"/>
+      <w:bookmarkEnd w:id="39"/>
       <w:r>
         <w:rPr>
           <w:rStyle w:val="DamodificareEG"/>
@@ -1481,7 +1598,7 @@
     </w:p>
     <w:p>
       <w:pPr>
-        <w:pStyle w:val="Corpodeltesto"/>
+        <w:pStyle w:val="TextBody"/>
         <w:rPr/>
       </w:pPr>
       <w:r>
@@ -1498,15 +1615,15 @@
       </w:r>
       <w:r>
         <w:rPr/>
-        <w:instrText> FORMCHECKBOX </w:instrText>
+        <w:instrText xml:space="preserve"> FORMCHECKBOX </w:instrText>
       </w:r>
       <w:r>
         <w:rPr/>
         <w:fldChar w:fldCharType="separate"/>
       </w:r>
-      <w:bookmarkStart w:id="37" w:name="__Fieldmark__3200_4204341107"/>
-      <w:bookmarkStart w:id="38" w:name="__Fieldmark__3200_4204341107"/>
-      <w:bookmarkEnd w:id="38"/>
+      <w:bookmarkStart w:id="40" w:name="__Fieldmark__386_3708920283"/>
+      <w:bookmarkStart w:id="41" w:name="__Fieldmark__386_3708920283"/>
+      <w:bookmarkEnd w:id="41"/>
       <w:r>
         <w:rPr/>
       </w:r>
@@ -1514,19 +1631,17 @@
         <w:rPr/>
         <w:fldChar w:fldCharType="end"/>
       </w:r>
-      <w:bookmarkStart w:id="39" w:name="__Fieldmark__1133_2099660439"/>
-      <w:bookmarkStart w:id="40" w:name="__Fieldmark__1833_1964799693"/>
-      <w:bookmarkStart w:id="41" w:name="__Fieldmark__4697_287423882"/>
-      <w:bookmarkStart w:id="42" w:name="__Fieldmark__151_1270668148"/>
+      <w:bookmarkStart w:id="42" w:name="__Fieldmark__4178_3825571921"/>
       <w:bookmarkStart w:id="43" w:name="__Fieldmark__2095_4027006556"/>
-      <w:bookmarkStart w:id="44" w:name="__Fieldmark__1453_1921254028"/>
-      <w:bookmarkStart w:id="45" w:name="__Fieldmark__125_1655503305"/>
-      <w:bookmarkStart w:id="46" w:name="__Fieldmark__2473_1585666245"/>
-      <w:bookmarkStart w:id="47" w:name="__Fieldmark__4178_3825571921"/>
-      <w:bookmarkStart w:id="48" w:name="__Fieldmark__3137_2828410077"/>
-      <w:bookmarkEnd w:id="39"/>
-      <w:bookmarkEnd w:id="40"/>
-      <w:bookmarkEnd w:id="41"/>
+      <w:bookmarkStart w:id="44" w:name="__Fieldmark__3137_2828410077"/>
+      <w:bookmarkStart w:id="45" w:name="__Fieldmark__2473_1585666245"/>
+      <w:bookmarkStart w:id="46" w:name="__Fieldmark__125_1655503305"/>
+      <w:bookmarkStart w:id="47" w:name="__Fieldmark__151_1270668148"/>
+      <w:bookmarkStart w:id="48" w:name="__Fieldmark__4697_287423882"/>
+      <w:bookmarkStart w:id="49" w:name="__Fieldmark__1133_2099660439"/>
+      <w:bookmarkStart w:id="50" w:name="__Fieldmark__3200_4204341107"/>
+      <w:bookmarkStart w:id="51" w:name="__Fieldmark__1833_1964799693"/>
+      <w:bookmarkStart w:id="52" w:name="__Fieldmark__1453_1921254028"/>
       <w:bookmarkEnd w:id="42"/>
       <w:bookmarkEnd w:id="43"/>
       <w:bookmarkEnd w:id="44"/>
@@ -1534,6 +1649,10 @@
       <w:bookmarkEnd w:id="46"/>
       <w:bookmarkEnd w:id="47"/>
       <w:bookmarkEnd w:id="48"/>
+      <w:bookmarkEnd w:id="49"/>
+      <w:bookmarkEnd w:id="50"/>
+      <w:bookmarkEnd w:id="51"/>
+      <w:bookmarkEnd w:id="52"/>
       <w:r>
         <w:rPr>
           <w:rStyle w:val="DamodificareEG"/>
@@ -1543,7 +1662,7 @@
     </w:p>
     <w:p>
       <w:pPr>
-        <w:pStyle w:val="Corpodeltesto"/>
+        <w:pStyle w:val="TextBody"/>
         <w:rPr/>
       </w:pPr>
       <w:r>
@@ -1560,15 +1679,15 @@
       </w:r>
       <w:r>
         <w:rPr/>
-        <w:instrText> FORMCHECKBOX </w:instrText>
+        <w:instrText xml:space="preserve"> FORMCHECKBOX </w:instrText>
       </w:r>
       <w:r>
         <w:rPr/>
         <w:fldChar w:fldCharType="separate"/>
       </w:r>
-      <w:bookmarkStart w:id="49" w:name="__Fieldmark__3235_4204341107"/>
-      <w:bookmarkStart w:id="50" w:name="__Fieldmark__3235_4204341107"/>
-      <w:bookmarkEnd w:id="50"/>
+      <w:bookmarkStart w:id="53" w:name="__Fieldmark__424_3708920283"/>
+      <w:bookmarkStart w:id="54" w:name="__Fieldmark__424_3708920283"/>
+      <w:bookmarkEnd w:id="54"/>
       <w:r>
         <w:rPr/>
       </w:r>
@@ -1576,26 +1695,28 @@
         <w:rPr/>
         <w:fldChar w:fldCharType="end"/>
       </w:r>
-      <w:bookmarkStart w:id="51" w:name="__Fieldmark__1162_2099660439"/>
-      <w:bookmarkStart w:id="52" w:name="__Fieldmark__1856_1964799693"/>
-      <w:bookmarkStart w:id="53" w:name="__Fieldmark__2492_1585666245"/>
-      <w:bookmarkStart w:id="54" w:name="__Fieldmark__136_1655503305"/>
-      <w:bookmarkStart w:id="55" w:name="__Fieldmark__4703_287423882"/>
-      <w:bookmarkStart w:id="56" w:name="__Fieldmark__1461_1921254028"/>
-      <w:bookmarkStart w:id="57" w:name="__Fieldmark__2109_4027006556"/>
-      <w:bookmarkStart w:id="58" w:name="__Fieldmark__171_1270668148"/>
-      <w:bookmarkStart w:id="59" w:name="__Fieldmark__4204_3825571921"/>
-      <w:bookmarkStart w:id="60" w:name="__Fieldmark__3169_2828410077"/>
-      <w:bookmarkEnd w:id="51"/>
-      <w:bookmarkEnd w:id="52"/>
-      <w:bookmarkEnd w:id="53"/>
-      <w:bookmarkEnd w:id="54"/>
+      <w:bookmarkStart w:id="55" w:name="__Fieldmark__1162_2099660439"/>
+      <w:bookmarkStart w:id="56" w:name="__Fieldmark__3169_2828410077"/>
+      <w:bookmarkStart w:id="57" w:name="__Fieldmark__4204_3825571921"/>
+      <w:bookmarkStart w:id="58" w:name="__Fieldmark__2109_4027006556"/>
+      <w:bookmarkStart w:id="59" w:name="__Fieldmark__1461_1921254028"/>
+      <w:bookmarkStart w:id="60" w:name="__Fieldmark__4703_287423882"/>
+      <w:bookmarkStart w:id="61" w:name="__Fieldmark__136_1655503305"/>
+      <w:bookmarkStart w:id="62" w:name="__Fieldmark__2492_1585666245"/>
+      <w:bookmarkStart w:id="63" w:name="__Fieldmark__1856_1964799693"/>
+      <w:bookmarkStart w:id="64" w:name="__Fieldmark__3235_4204341107"/>
+      <w:bookmarkStart w:id="65" w:name="__Fieldmark__171_1270668148"/>
       <w:bookmarkEnd w:id="55"/>
       <w:bookmarkEnd w:id="56"/>
       <w:bookmarkEnd w:id="57"/>
       <w:bookmarkEnd w:id="58"/>
       <w:bookmarkEnd w:id="59"/>
       <w:bookmarkEnd w:id="60"/>
+      <w:bookmarkEnd w:id="61"/>
+      <w:bookmarkEnd w:id="62"/>
+      <w:bookmarkEnd w:id="63"/>
+      <w:bookmarkEnd w:id="64"/>
+      <w:bookmarkEnd w:id="65"/>
       <w:r>
         <w:rPr>
           <w:rStyle w:val="DamodificareEG"/>
@@ -1605,7 +1726,7 @@
     </w:p>
     <w:p>
       <w:pPr>
-        <w:pStyle w:val="Corpodeltesto"/>
+        <w:pStyle w:val="TextBody"/>
         <w:rPr/>
       </w:pPr>
       <w:r>
@@ -1622,15 +1743,15 @@
       </w:r>
       <w:r>
         <w:rPr/>
-        <w:instrText> FORMCHECKBOX </w:instrText>
+        <w:instrText xml:space="preserve"> FORMCHECKBOX </w:instrText>
       </w:r>
       <w:r>
         <w:rPr/>
         <w:fldChar w:fldCharType="separate"/>
       </w:r>
-      <w:bookmarkStart w:id="61" w:name="__Fieldmark__3270_4204341107"/>
-      <w:bookmarkStart w:id="62" w:name="__Fieldmark__3270_4204341107"/>
-      <w:bookmarkEnd w:id="62"/>
+      <w:bookmarkStart w:id="66" w:name="__Fieldmark__462_3708920283"/>
+      <w:bookmarkStart w:id="67" w:name="__Fieldmark__462_3708920283"/>
+      <w:bookmarkEnd w:id="67"/>
       <w:r>
         <w:rPr/>
       </w:r>
@@ -1638,26 +1759,28 @@
         <w:rPr/>
         <w:fldChar w:fldCharType="end"/>
       </w:r>
-      <w:bookmarkStart w:id="63" w:name="__Fieldmark__1191_2099660439"/>
-      <w:bookmarkStart w:id="64" w:name="__Fieldmark__1879_1964799693"/>
-      <w:bookmarkStart w:id="65" w:name="__Fieldmark__191_1270668148"/>
-      <w:bookmarkStart w:id="66" w:name="__Fieldmark__4711_287423882"/>
-      <w:bookmarkStart w:id="67" w:name="__Fieldmark__2511_1585666245"/>
-      <w:bookmarkStart w:id="68" w:name="__Fieldmark__1469_1921254028"/>
-      <w:bookmarkStart w:id="69" w:name="__Fieldmark__2123_4027006556"/>
-      <w:bookmarkStart w:id="70" w:name="__Fieldmark__147_1655503305"/>
-      <w:bookmarkStart w:id="71" w:name="__Fieldmark__4230_3825571921"/>
-      <w:bookmarkStart w:id="72" w:name="__Fieldmark__3201_2828410077"/>
-      <w:bookmarkEnd w:id="63"/>
-      <w:bookmarkEnd w:id="64"/>
-      <w:bookmarkEnd w:id="65"/>
-      <w:bookmarkEnd w:id="66"/>
-      <w:bookmarkEnd w:id="67"/>
+      <w:bookmarkStart w:id="68" w:name="__Fieldmark__3201_2828410077"/>
+      <w:bookmarkStart w:id="69" w:name="__Fieldmark__4230_3825571921"/>
+      <w:bookmarkStart w:id="70" w:name="__Fieldmark__4711_287423882"/>
+      <w:bookmarkStart w:id="71" w:name="__Fieldmark__147_1655503305"/>
+      <w:bookmarkStart w:id="72" w:name="__Fieldmark__2123_4027006556"/>
+      <w:bookmarkStart w:id="73" w:name="__Fieldmark__1469_1921254028"/>
+      <w:bookmarkStart w:id="74" w:name="__Fieldmark__191_1270668148"/>
+      <w:bookmarkStart w:id="75" w:name="__Fieldmark__1879_1964799693"/>
+      <w:bookmarkStart w:id="76" w:name="__Fieldmark__1191_2099660439"/>
+      <w:bookmarkStart w:id="77" w:name="__Fieldmark__3270_4204341107"/>
+      <w:bookmarkStart w:id="78" w:name="__Fieldmark__2511_1585666245"/>
       <w:bookmarkEnd w:id="68"/>
       <w:bookmarkEnd w:id="69"/>
       <w:bookmarkEnd w:id="70"/>
       <w:bookmarkEnd w:id="71"/>
       <w:bookmarkEnd w:id="72"/>
+      <w:bookmarkEnd w:id="73"/>
+      <w:bookmarkEnd w:id="74"/>
+      <w:bookmarkEnd w:id="75"/>
+      <w:bookmarkEnd w:id="76"/>
+      <w:bookmarkEnd w:id="77"/>
+      <w:bookmarkEnd w:id="78"/>
       <w:r>
         <w:rPr>
           <w:rStyle w:val="DamodificareEG"/>
@@ -1667,7 +1790,7 @@
     </w:p>
     <w:p>
       <w:pPr>
-        <w:pStyle w:val="Corpodeltesto"/>
+        <w:pStyle w:val="TextBody"/>
         <w:rPr/>
       </w:pPr>
       <w:r>
@@ -1684,15 +1807,15 @@
       </w:r>
       <w:r>
         <w:rPr/>
-        <w:instrText> FORMCHECKBOX </w:instrText>
+        <w:instrText xml:space="preserve"> FORMCHECKBOX </w:instrText>
       </w:r>
       <w:r>
         <w:rPr/>
         <w:fldChar w:fldCharType="separate"/>
       </w:r>
-      <w:bookmarkStart w:id="73" w:name="__Fieldmark__3305_4204341107"/>
-      <w:bookmarkStart w:id="74" w:name="__Fieldmark__3305_4204341107"/>
-      <w:bookmarkEnd w:id="74"/>
+      <w:bookmarkStart w:id="79" w:name="__Fieldmark__500_3708920283"/>
+      <w:bookmarkStart w:id="80" w:name="__Fieldmark__500_3708920283"/>
+      <w:bookmarkEnd w:id="80"/>
       <w:r>
         <w:rPr/>
       </w:r>
@@ -1700,26 +1823,28 @@
         <w:rPr/>
         <w:fldChar w:fldCharType="end"/>
       </w:r>
-      <w:bookmarkStart w:id="75" w:name="__Fieldmark__1220_2099660439"/>
-      <w:bookmarkStart w:id="76" w:name="__Fieldmark__1902_1964799693"/>
-      <w:bookmarkStart w:id="77" w:name="__Fieldmark__2530_1585666245"/>
-      <w:bookmarkStart w:id="78" w:name="__Fieldmark__158_1655503305"/>
-      <w:bookmarkStart w:id="79" w:name="__Fieldmark__4717_287423882"/>
-      <w:bookmarkStart w:id="80" w:name="__Fieldmark__1477_1921254028"/>
-      <w:bookmarkStart w:id="81" w:name="__Fieldmark__2137_4027006556"/>
-      <w:bookmarkStart w:id="82" w:name="__Fieldmark__211_1270668148"/>
+      <w:bookmarkStart w:id="81" w:name="__Fieldmark__1477_1921254028"/>
+      <w:bookmarkStart w:id="82" w:name="__Fieldmark__3233_2828410077"/>
       <w:bookmarkStart w:id="83" w:name="__Fieldmark__4256_3825571921"/>
-      <w:bookmarkStart w:id="84" w:name="__Fieldmark__3233_2828410077"/>
-      <w:bookmarkEnd w:id="75"/>
-      <w:bookmarkEnd w:id="76"/>
-      <w:bookmarkEnd w:id="77"/>
-      <w:bookmarkEnd w:id="78"/>
-      <w:bookmarkEnd w:id="79"/>
-      <w:bookmarkEnd w:id="80"/>
+      <w:bookmarkStart w:id="84" w:name="__Fieldmark__211_1270668148"/>
+      <w:bookmarkStart w:id="85" w:name="__Fieldmark__2137_4027006556"/>
+      <w:bookmarkStart w:id="86" w:name="__Fieldmark__4717_287423882"/>
+      <w:bookmarkStart w:id="87" w:name="__Fieldmark__2530_1585666245"/>
+      <w:bookmarkStart w:id="88" w:name="__Fieldmark__1902_1964799693"/>
+      <w:bookmarkStart w:id="89" w:name="__Fieldmark__1220_2099660439"/>
+      <w:bookmarkStart w:id="90" w:name="__Fieldmark__3305_4204341107"/>
+      <w:bookmarkStart w:id="91" w:name="__Fieldmark__158_1655503305"/>
       <w:bookmarkEnd w:id="81"/>
       <w:bookmarkEnd w:id="82"/>
       <w:bookmarkEnd w:id="83"/>
       <w:bookmarkEnd w:id="84"/>
+      <w:bookmarkEnd w:id="85"/>
+      <w:bookmarkEnd w:id="86"/>
+      <w:bookmarkEnd w:id="87"/>
+      <w:bookmarkEnd w:id="88"/>
+      <w:bookmarkEnd w:id="89"/>
+      <w:bookmarkEnd w:id="90"/>
+      <w:bookmarkEnd w:id="91"/>
       <w:r>
         <w:rPr>
           <w:rStyle w:val="DamodificareEG"/>
@@ -1729,7 +1854,7 @@
     </w:p>
     <w:p>
       <w:pPr>
-        <w:pStyle w:val="Corpodeltesto"/>
+        <w:pStyle w:val="TextBody"/>
         <w:rPr/>
       </w:pPr>
       <w:r>
@@ -1746,15 +1871,15 @@
       </w:r>
       <w:r>
         <w:rPr/>
-        <w:instrText> FORMCHECKBOX </w:instrText>
+        <w:instrText xml:space="preserve"> FORMCHECKBOX </w:instrText>
       </w:r>
       <w:r>
         <w:rPr/>
         <w:fldChar w:fldCharType="separate"/>
       </w:r>
-      <w:bookmarkStart w:id="85" w:name="__Fieldmark__3340_4204341107"/>
-      <w:bookmarkStart w:id="86" w:name="__Fieldmark__3340_4204341107"/>
-      <w:bookmarkEnd w:id="86"/>
+      <w:bookmarkStart w:id="92" w:name="__Fieldmark__538_3708920283"/>
+      <w:bookmarkStart w:id="93" w:name="__Fieldmark__538_3708920283"/>
+      <w:bookmarkEnd w:id="93"/>
       <w:r>
         <w:rPr/>
       </w:r>
@@ -1762,28 +1887,30 @@
         <w:rPr/>
         <w:fldChar w:fldCharType="end"/>
       </w:r>
-      <w:bookmarkStart w:id="87" w:name="__Fieldmark__1249_2099660439"/>
-      <w:bookmarkStart w:id="88" w:name="__Fieldmark__1925_1964799693"/>
-      <w:bookmarkStart w:id="89" w:name="__Fieldmark__2549_1585666245"/>
-      <w:bookmarkStart w:id="90" w:name="__Fieldmark__4723_287423882"/>
-      <w:bookmarkStart w:id="91" w:name="__Fieldmark__169_1655503305"/>
-      <w:bookmarkStart w:id="92" w:name="__Fieldmark__3237_1921254028"/>
-      <w:bookmarkStart w:id="93" w:name="__Fieldmark__231_1270668148"/>
-      <w:bookmarkStart w:id="94" w:name="__Fieldmark__2151_4027006556"/>
-      <w:bookmarkStart w:id="95" w:name="__Fieldmark__2597_1921254028"/>
+      <w:bookmarkStart w:id="94" w:name="__Fieldmark__3237_1921254028"/>
+      <w:bookmarkStart w:id="95" w:name="__Fieldmark__3265_2828410077"/>
       <w:bookmarkStart w:id="96" w:name="__Fieldmark__4282_3825571921"/>
-      <w:bookmarkStart w:id="97" w:name="__Fieldmark__3265_2828410077"/>
-      <w:bookmarkEnd w:id="87"/>
-      <w:bookmarkEnd w:id="88"/>
-      <w:bookmarkEnd w:id="89"/>
-      <w:bookmarkEnd w:id="90"/>
-      <w:bookmarkEnd w:id="91"/>
-      <w:bookmarkEnd w:id="92"/>
-      <w:bookmarkEnd w:id="93"/>
+      <w:bookmarkStart w:id="97" w:name="__Fieldmark__2597_1921254028"/>
+      <w:bookmarkStart w:id="98" w:name="__Fieldmark__2151_4027006556"/>
+      <w:bookmarkStart w:id="99" w:name="__Fieldmark__231_1270668148"/>
+      <w:bookmarkStart w:id="100" w:name="__Fieldmark__4723_287423882"/>
+      <w:bookmarkStart w:id="101" w:name="__Fieldmark__2549_1585666245"/>
+      <w:bookmarkStart w:id="102" w:name="__Fieldmark__1925_1964799693"/>
+      <w:bookmarkStart w:id="103" w:name="__Fieldmark__1249_2099660439"/>
+      <w:bookmarkStart w:id="104" w:name="__Fieldmark__3340_4204341107"/>
+      <w:bookmarkStart w:id="105" w:name="__Fieldmark__169_1655503305"/>
       <w:bookmarkEnd w:id="94"/>
       <w:bookmarkEnd w:id="95"/>
       <w:bookmarkEnd w:id="96"/>
       <w:bookmarkEnd w:id="97"/>
+      <w:bookmarkEnd w:id="98"/>
+      <w:bookmarkEnd w:id="99"/>
+      <w:bookmarkEnd w:id="100"/>
+      <w:bookmarkEnd w:id="101"/>
+      <w:bookmarkEnd w:id="102"/>
+      <w:bookmarkEnd w:id="103"/>
+      <w:bookmarkEnd w:id="104"/>
+      <w:bookmarkEnd w:id="105"/>
       <w:r>
         <w:rPr>
           <w:rStyle w:val="DamodificareEG"/>
@@ -1800,7 +1927,7 @@
         <w:rPr>
           <w:rStyle w:val="DamodificareEG"/>
         </w:rPr>
-        <w:instrText> MERGEFIELD $IMPORTO_RICHIESTA </w:instrText>
+        <w:instrText xml:space="preserve"> MERGEFIELD $IMPORTO_RICHIESTA </w:instrText>
       </w:r>
       <w:r>
         <w:rPr>
@@ -1881,7 +2008,7 @@
     </w:p>
     <w:p>
       <w:pPr>
-        <w:pStyle w:val="Corpodeltesto"/>
+        <w:pStyle w:val="TextBody"/>
         <w:rPr/>
       </w:pPr>
       <w:r>
@@ -1898,15 +2025,15 @@
       </w:r>
       <w:r>
         <w:rPr/>
-        <w:instrText> FORMCHECKBOX </w:instrText>
+        <w:instrText xml:space="preserve"> FORMCHECKBOX </w:instrText>
       </w:r>
       <w:r>
         <w:rPr/>
         <w:fldChar w:fldCharType="separate"/>
       </w:r>
-      <w:bookmarkStart w:id="98" w:name="__Fieldmark__3391_4204341107"/>
-      <w:bookmarkStart w:id="99" w:name="__Fieldmark__3391_4204341107"/>
-      <w:bookmarkEnd w:id="99"/>
+      <w:bookmarkStart w:id="106" w:name="__Fieldmark__592_3708920283"/>
+      <w:bookmarkStart w:id="107" w:name="__Fieldmark__592_3708920283"/>
+      <w:bookmarkEnd w:id="107"/>
       <w:r>
         <w:rPr/>
       </w:r>
@@ -1914,26 +2041,28 @@
         <w:rPr/>
         <w:fldChar w:fldCharType="end"/>
       </w:r>
-      <w:bookmarkStart w:id="100" w:name="__Fieldmark__1294_2099660439"/>
-      <w:bookmarkStart w:id="101" w:name="__Fieldmark__1964_1964799693"/>
-      <w:bookmarkStart w:id="102" w:name="__Fieldmark__198_1655503305"/>
-      <w:bookmarkStart w:id="103" w:name="__Fieldmark__2584_1585666245"/>
-      <w:bookmarkStart w:id="104" w:name="__Fieldmark__4729_287423882"/>
-      <w:bookmarkStart w:id="105" w:name="__Fieldmark__1501_1921254028"/>
-      <w:bookmarkStart w:id="106" w:name="__Fieldmark__267_1270668148"/>
-      <w:bookmarkStart w:id="107" w:name="__Fieldmark__2183_4027006556"/>
       <w:bookmarkStart w:id="108" w:name="__Fieldmark__4324_3825571921"/>
-      <w:bookmarkStart w:id="109" w:name="__Fieldmark__3313_2828410077"/>
-      <w:bookmarkEnd w:id="100"/>
-      <w:bookmarkEnd w:id="101"/>
-      <w:bookmarkEnd w:id="102"/>
-      <w:bookmarkEnd w:id="103"/>
-      <w:bookmarkEnd w:id="104"/>
-      <w:bookmarkEnd w:id="105"/>
-      <w:bookmarkEnd w:id="106"/>
-      <w:bookmarkEnd w:id="107"/>
+      <w:bookmarkStart w:id="109" w:name="__Fieldmark__4729_287423882"/>
+      <w:bookmarkStart w:id="110" w:name="__Fieldmark__3313_2828410077"/>
+      <w:bookmarkStart w:id="111" w:name="__Fieldmark__2183_4027006556"/>
+      <w:bookmarkStart w:id="112" w:name="__Fieldmark__267_1270668148"/>
+      <w:bookmarkStart w:id="113" w:name="__Fieldmark__2584_1585666245"/>
+      <w:bookmarkStart w:id="114" w:name="__Fieldmark__198_1655503305"/>
+      <w:bookmarkStart w:id="115" w:name="__Fieldmark__1294_2099660439"/>
+      <w:bookmarkStart w:id="116" w:name="__Fieldmark__3391_4204341107"/>
+      <w:bookmarkStart w:id="117" w:name="__Fieldmark__1964_1964799693"/>
+      <w:bookmarkStart w:id="118" w:name="__Fieldmark__1501_1921254028"/>
       <w:bookmarkEnd w:id="108"/>
       <w:bookmarkEnd w:id="109"/>
+      <w:bookmarkEnd w:id="110"/>
+      <w:bookmarkEnd w:id="111"/>
+      <w:bookmarkEnd w:id="112"/>
+      <w:bookmarkEnd w:id="113"/>
+      <w:bookmarkEnd w:id="114"/>
+      <w:bookmarkEnd w:id="115"/>
+      <w:bookmarkEnd w:id="116"/>
+      <w:bookmarkEnd w:id="117"/>
+      <w:bookmarkEnd w:id="118"/>
       <w:r>
         <w:rPr>
           <w:rStyle w:val="DamodificareEG"/>
@@ -1943,7 +2072,7 @@
     </w:p>
     <w:p>
       <w:pPr>
-        <w:pStyle w:val="Corpodeltesto"/>
+        <w:pStyle w:val="TextBody"/>
         <w:rPr/>
       </w:pPr>
       <w:r>
@@ -1960,15 +2089,15 @@
       </w:r>
       <w:r>
         <w:rPr/>
-        <w:instrText> FORMCHECKBOX </w:instrText>
+        <w:instrText xml:space="preserve"> FORMCHECKBOX </w:instrText>
       </w:r>
       <w:r>
         <w:rPr/>
         <w:fldChar w:fldCharType="separate"/>
       </w:r>
-      <w:bookmarkStart w:id="110" w:name="__Fieldmark__3426_4204341107"/>
-      <w:bookmarkStart w:id="111" w:name="__Fieldmark__3426_4204341107"/>
-      <w:bookmarkEnd w:id="111"/>
+      <w:bookmarkStart w:id="119" w:name="__Fieldmark__630_3708920283"/>
+      <w:bookmarkStart w:id="120" w:name="__Fieldmark__630_3708920283"/>
+      <w:bookmarkEnd w:id="120"/>
       <w:r>
         <w:rPr/>
       </w:r>
@@ -1976,26 +2105,28 @@
         <w:rPr/>
         <w:fldChar w:fldCharType="end"/>
       </w:r>
-      <w:bookmarkStart w:id="112" w:name="__Fieldmark__1323_2099660439"/>
-      <w:bookmarkStart w:id="113" w:name="__Fieldmark__1987_1964799693"/>
-      <w:bookmarkStart w:id="114" w:name="__Fieldmark__2603_1585666245"/>
-      <w:bookmarkStart w:id="115" w:name="__Fieldmark__209_1655503305"/>
-      <w:bookmarkStart w:id="116" w:name="__Fieldmark__4739_287423882"/>
-      <w:bookmarkStart w:id="117" w:name="__Fieldmark__1509_1921254028"/>
-      <w:bookmarkStart w:id="118" w:name="__Fieldmark__2197_4027006556"/>
-      <w:bookmarkStart w:id="119" w:name="__Fieldmark__287_1270668148"/>
-      <w:bookmarkStart w:id="120" w:name="__Fieldmark__4350_3825571921"/>
       <w:bookmarkStart w:id="121" w:name="__Fieldmark__3345_2828410077"/>
-      <w:bookmarkEnd w:id="112"/>
-      <w:bookmarkEnd w:id="113"/>
-      <w:bookmarkEnd w:id="114"/>
-      <w:bookmarkEnd w:id="115"/>
-      <w:bookmarkEnd w:id="116"/>
-      <w:bookmarkEnd w:id="117"/>
-      <w:bookmarkEnd w:id="118"/>
-      <w:bookmarkEnd w:id="119"/>
-      <w:bookmarkEnd w:id="120"/>
+      <w:bookmarkStart w:id="122" w:name="__Fieldmark__4350_3825571921"/>
+      <w:bookmarkStart w:id="123" w:name="__Fieldmark__287_1270668148"/>
+      <w:bookmarkStart w:id="124" w:name="__Fieldmark__2197_4027006556"/>
+      <w:bookmarkStart w:id="125" w:name="__Fieldmark__1509_1921254028"/>
+      <w:bookmarkStart w:id="126" w:name="__Fieldmark__4739_287423882"/>
+      <w:bookmarkStart w:id="127" w:name="__Fieldmark__209_1655503305"/>
+      <w:bookmarkStart w:id="128" w:name="__Fieldmark__2603_1585666245"/>
+      <w:bookmarkStart w:id="129" w:name="__Fieldmark__1987_1964799693"/>
+      <w:bookmarkStart w:id="130" w:name="__Fieldmark__1323_2099660439"/>
+      <w:bookmarkStart w:id="131" w:name="__Fieldmark__3426_4204341107"/>
       <w:bookmarkEnd w:id="121"/>
+      <w:bookmarkEnd w:id="122"/>
+      <w:bookmarkEnd w:id="123"/>
+      <w:bookmarkEnd w:id="124"/>
+      <w:bookmarkEnd w:id="125"/>
+      <w:bookmarkEnd w:id="126"/>
+      <w:bookmarkEnd w:id="127"/>
+      <w:bookmarkEnd w:id="128"/>
+      <w:bookmarkEnd w:id="129"/>
+      <w:bookmarkEnd w:id="130"/>
+      <w:bookmarkEnd w:id="131"/>
       <w:r>
         <w:rPr>
           <w:rStyle w:val="DamodificareEG"/>
@@ -2025,7 +2156,7 @@
     </w:p>
     <w:p>
       <w:pPr>
-        <w:pStyle w:val="Corpodeltesto"/>
+        <w:pStyle w:val="TextBody"/>
         <w:rPr>
           <w:rStyle w:val="CollegamentoInternet"/>
           <w:lang w:val="it-IT"/>
@@ -2068,7 +2199,7 @@
     </w:p>
     <w:p>
       <w:pPr>
-        <w:pStyle w:val="Corpodeltesto"/>
+        <w:pStyle w:val="TextBody"/>
         <w:keepNext w:val="true"/>
         <w:rPr/>
       </w:pPr>
@@ -2144,7 +2275,7 @@
             </w:r>
             <w:r>
               <w:rPr/>
-              <w:instrText> MERGEFIELD $NOME_COMANDANTE </w:instrText>
+              <w:instrText xml:space="preserve"> MERGEFIELD $NOME_COMANDANTE </w:instrText>
             </w:r>
             <w:r>
               <w:rPr/>
@@ -2168,7 +2299,7 @@
             </w:r>
             <w:r>
               <w:rPr/>
-              <w:instrText> MERGEFIELD $COGNOME_COMANDANTE </w:instrText>
+              <w:instrText xml:space="preserve"> MERGEFIELD $COGNOME_COMANDANTE </w:instrText>
             </w:r>
             <w:r>
               <w:rPr/>
@@ -2238,10 +2369,10 @@
 </file>
 
 <file path=word/footer1.xml><?xml version="1.0" encoding="utf-8"?>
-<w:ftr xmlns:o="urn:schemas-microsoft-com:office:office" xmlns:r="http://schemas.openxmlformats.org/officeDocument/2006/relationships" xmlns:v="urn:schemas-microsoft-com:vml" xmlns:w="http://schemas.openxmlformats.org/wordprocessingml/2006/main" xmlns:w10="urn:schemas-microsoft-com:office:word" xmlns:wp="http://schemas.openxmlformats.org/drawingml/2006/wordprocessingDrawing" xmlns:wps="http://schemas.microsoft.com/office/word/2010/wordprocessingShape" xmlns:wpg="http://schemas.microsoft.com/office/word/2010/wordprocessingGroup" xmlns:mc="http://schemas.openxmlformats.org/markup-compatibility/2006" xmlns:wp14="http://schemas.microsoft.com/office/word/2010/wordprocessingDrawing" xmlns:w14="http://schemas.microsoft.com/office/word/2010/wordml" mc:Ignorable="w14 wp14">
+<w:ftr xmlns:o="urn:schemas-microsoft-com:office:office" xmlns:r="http://schemas.openxmlformats.org/officeDocument/2006/relationships" xmlns:v="urn:schemas-microsoft-com:vml" xmlns:w="http://schemas.openxmlformats.org/wordprocessingml/2006/main" xmlns:w10="urn:schemas-microsoft-com:office:word" xmlns:wp="http://schemas.openxmlformats.org/drawingml/2006/wordprocessingDrawing" xmlns:wps="http://schemas.microsoft.com/office/word/2010/wordprocessingShape" xmlns:wpg="http://schemas.microsoft.com/office/word/2010/wordprocessingGroup" xmlns:mc="http://schemas.openxmlformats.org/markup-compatibility/2006" xmlns:wp14="http://schemas.microsoft.com/office/word/2010/wordprocessingDrawing" xmlns:w14="http://schemas.microsoft.com/office/word/2010/wordml" xmlns:w15="http://schemas.microsoft.com/office/word/2012/wordml" mc:Ignorable="w14 wp14 w15">
   <w:p>
     <w:pPr>
-      <w:pStyle w:val="Pidipagina"/>
+      <w:pStyle w:val="Footer"/>
       <w:rPr/>
     </w:pPr>
     <w:r>
@@ -2254,7 +2385,7 @@
     </w:r>
     <w:r>
       <w:rPr/>
-      <w:instrText> PAGE </w:instrText>
+      <w:instrText xml:space="preserve"> PAGE </w:instrText>
     </w:r>
     <w:r>
       <w:rPr/>
@@ -2278,7 +2409,7 @@
     </w:r>
     <w:r>
       <w:rPr/>
-      <w:instrText> NUMPAGES </w:instrText>
+      <w:instrText xml:space="preserve"> NUMPAGES </w:instrText>
     </w:r>
     <w:r>
       <w:rPr/>
@@ -2295,7 +2426,7 @@
   </w:p>
   <w:p>
     <w:pPr>
-      <w:pStyle w:val="Pidipagina"/>
+      <w:pStyle w:val="Footer"/>
       <w:rPr/>
     </w:pPr>
     <w:r>
@@ -2304,7 +2435,7 @@
     </w:r>
     <w:r>
       <w:rPr/>
-      <w:instrText> FILENAME </w:instrText>
+      <w:instrText xml:space="preserve"> FILENAME </w:instrText>
     </w:r>
     <w:r>
       <w:rPr/>
@@ -2464,6 +2595,143 @@
   <w:abstractNum w:abstractNumId="2">
     <w:lvl w:ilvl="0">
       <w:start w:val="1"/>
+      <w:numFmt w:val="bullet"/>
+      <w:lvlText w:val=""/>
+      <w:lvlJc w:val="left"/>
+      <w:pPr>
+        <w:tabs>
+          <w:tab w:val="num" w:pos="720"/>
+        </w:tabs>
+        <w:ind w:left="720" w:hanging="360"/>
+      </w:pPr>
+      <w:rPr>
+        <w:rFonts w:ascii="Symbol" w:hAnsi="Symbol" w:cs="Symbol" w:hint="default"/>
+      </w:rPr>
+    </w:lvl>
+    <w:lvl w:ilvl="1">
+      <w:start w:val="1"/>
+      <w:numFmt w:val="bullet"/>
+      <w:lvlText w:val="◦"/>
+      <w:lvlJc w:val="left"/>
+      <w:pPr>
+        <w:tabs>
+          <w:tab w:val="num" w:pos="1080"/>
+        </w:tabs>
+        <w:ind w:left="1080" w:hanging="360"/>
+      </w:pPr>
+      <w:rPr>
+        <w:rFonts w:ascii="OpenSymbol" w:hAnsi="OpenSymbol" w:cs="OpenSymbol" w:hint="default"/>
+      </w:rPr>
+    </w:lvl>
+    <w:lvl w:ilvl="2">
+      <w:start w:val="1"/>
+      <w:numFmt w:val="bullet"/>
+      <w:lvlText w:val="▪"/>
+      <w:lvlJc w:val="left"/>
+      <w:pPr>
+        <w:tabs>
+          <w:tab w:val="num" w:pos="1440"/>
+        </w:tabs>
+        <w:ind w:left="1440" w:hanging="360"/>
+      </w:pPr>
+      <w:rPr>
+        <w:rFonts w:ascii="OpenSymbol" w:hAnsi="OpenSymbol" w:cs="OpenSymbol" w:hint="default"/>
+      </w:rPr>
+    </w:lvl>
+    <w:lvl w:ilvl="3">
+      <w:start w:val="1"/>
+      <w:numFmt w:val="bullet"/>
+      <w:lvlText w:val=""/>
+      <w:lvlJc w:val="left"/>
+      <w:pPr>
+        <w:tabs>
+          <w:tab w:val="num" w:pos="1800"/>
+        </w:tabs>
+        <w:ind w:left="1800" w:hanging="360"/>
+      </w:pPr>
+      <w:rPr>
+        <w:rFonts w:ascii="Symbol" w:hAnsi="Symbol" w:cs="Symbol" w:hint="default"/>
+      </w:rPr>
+    </w:lvl>
+    <w:lvl w:ilvl="4">
+      <w:start w:val="1"/>
+      <w:numFmt w:val="bullet"/>
+      <w:lvlText w:val="◦"/>
+      <w:lvlJc w:val="left"/>
+      <w:pPr>
+        <w:tabs>
+          <w:tab w:val="num" w:pos="2160"/>
+        </w:tabs>
+        <w:ind w:left="2160" w:hanging="360"/>
+      </w:pPr>
+      <w:rPr>
+        <w:rFonts w:ascii="OpenSymbol" w:hAnsi="OpenSymbol" w:cs="OpenSymbol" w:hint="default"/>
+      </w:rPr>
+    </w:lvl>
+    <w:lvl w:ilvl="5">
+      <w:start w:val="1"/>
+      <w:numFmt w:val="bullet"/>
+      <w:lvlText w:val="▪"/>
+      <w:lvlJc w:val="left"/>
+      <w:pPr>
+        <w:tabs>
+          <w:tab w:val="num" w:pos="2520"/>
+        </w:tabs>
+        <w:ind w:left="2520" w:hanging="360"/>
+      </w:pPr>
+      <w:rPr>
+        <w:rFonts w:ascii="OpenSymbol" w:hAnsi="OpenSymbol" w:cs="OpenSymbol" w:hint="default"/>
+      </w:rPr>
+    </w:lvl>
+    <w:lvl w:ilvl="6">
+      <w:start w:val="1"/>
+      <w:numFmt w:val="bullet"/>
+      <w:lvlText w:val=""/>
+      <w:lvlJc w:val="left"/>
+      <w:pPr>
+        <w:tabs>
+          <w:tab w:val="num" w:pos="2880"/>
+        </w:tabs>
+        <w:ind w:left="2880" w:hanging="360"/>
+      </w:pPr>
+      <w:rPr>
+        <w:rFonts w:ascii="Symbol" w:hAnsi="Symbol" w:cs="Symbol" w:hint="default"/>
+      </w:rPr>
+    </w:lvl>
+    <w:lvl w:ilvl="7">
+      <w:start w:val="1"/>
+      <w:numFmt w:val="bullet"/>
+      <w:lvlText w:val="◦"/>
+      <w:lvlJc w:val="left"/>
+      <w:pPr>
+        <w:tabs>
+          <w:tab w:val="num" w:pos="3240"/>
+        </w:tabs>
+        <w:ind w:left="3240" w:hanging="360"/>
+      </w:pPr>
+      <w:rPr>
+        <w:rFonts w:ascii="OpenSymbol" w:hAnsi="OpenSymbol" w:cs="OpenSymbol" w:hint="default"/>
+      </w:rPr>
+    </w:lvl>
+    <w:lvl w:ilvl="8">
+      <w:start w:val="1"/>
+      <w:numFmt w:val="bullet"/>
+      <w:lvlText w:val="▪"/>
+      <w:lvlJc w:val="left"/>
+      <w:pPr>
+        <w:tabs>
+          <w:tab w:val="num" w:pos="3600"/>
+        </w:tabs>
+        <w:ind w:left="3600" w:hanging="360"/>
+      </w:pPr>
+      <w:rPr>
+        <w:rFonts w:ascii="OpenSymbol" w:hAnsi="OpenSymbol" w:cs="OpenSymbol" w:hint="default"/>
+      </w:rPr>
+    </w:lvl>
+  </w:abstractNum>
+  <w:abstractNum w:abstractNumId="3">
+    <w:lvl w:ilvl="0">
+      <w:start w:val="1"/>
       <w:numFmt w:val="none"/>
       <w:suff w:val="nothing"/>
       <w:lvlText w:val=""/>
@@ -2585,6 +2853,9 @@
   </w:num>
   <w:num w:numId="2">
     <w:abstractNumId w:val="2"/>
+  </w:num>
+  <w:num w:numId="3">
+    <w:abstractNumId w:val="3"/>
   </w:num>
 </w:numbering>
 </file>
@@ -2613,7 +2884,7 @@
     <w:pPr>
       <w:widowControl/>
       <w:suppressAutoHyphens w:val="true"/>
-      <w:overflowPunct w:val="false"/>
+      <w:overflowPunct w:val="true"/>
       <w:bidi w:val="0"/>
       <w:spacing w:before="0" w:after="0"/>
       <w:jc w:val="left"/>
@@ -2656,10 +2927,17 @@
       <w:rFonts w:ascii="OpenSymbol" w:hAnsi="OpenSymbol" w:eastAsia="OpenSymbol" w:cs="OpenSymbol"/>
     </w:rPr>
   </w:style>
-  <w:style w:type="paragraph" w:styleId="Titolo">
-    <w:name w:val="Titolo"/>
+  <w:style w:type="character" w:styleId="Bullets">
+    <w:name w:val="Bullets"/>
+    <w:qFormat/>
+    <w:rPr>
+      <w:rFonts w:ascii="OpenSymbol" w:hAnsi="OpenSymbol" w:eastAsia="OpenSymbol" w:cs="OpenSymbol"/>
+    </w:rPr>
+  </w:style>
+  <w:style w:type="paragraph" w:styleId="Heading">
+    <w:name w:val="Heading"/>
     <w:basedOn w:val="Normal"/>
-    <w:next w:val="Corpodeltesto"/>
+    <w:next w:val="TextBody"/>
     <w:qFormat/>
     <w:pPr>
       <w:keepNext w:val="true"/>
@@ -2671,7 +2949,7 @@
       <w:szCs w:val="28"/>
     </w:rPr>
   </w:style>
-  <w:style w:type="paragraph" w:styleId="Corpodeltesto">
+  <w:style w:type="paragraph" w:styleId="TextBody">
     <w:name w:val="Body Text"/>
     <w:basedOn w:val="Normal"/>
     <w:pPr>
@@ -2680,15 +2958,15 @@
     </w:pPr>
     <w:rPr/>
   </w:style>
-  <w:style w:type="paragraph" w:styleId="Elenco">
+  <w:style w:type="paragraph" w:styleId="List">
     <w:name w:val="List"/>
-    <w:basedOn w:val="Corpodeltesto"/>
+    <w:basedOn w:val="TextBody"/>
     <w:pPr/>
     <w:rPr>
       <w:rFonts w:cs="Lohit Devanagari"/>
     </w:rPr>
   </w:style>
-  <w:style w:type="paragraph" w:styleId="Didascalia">
+  <w:style w:type="paragraph" w:styleId="Caption">
     <w:name w:val="Caption"/>
     <w:basedOn w:val="Normal"/>
     <w:qFormat/>
@@ -2702,6 +2980,33 @@
       <w:iCs/>
       <w:sz w:val="24"/>
       <w:szCs w:val="24"/>
+    </w:rPr>
+  </w:style>
+  <w:style w:type="paragraph" w:styleId="Index">
+    <w:name w:val="Index"/>
+    <w:basedOn w:val="Normal"/>
+    <w:qFormat/>
+    <w:pPr>
+      <w:suppressLineNumbers/>
+    </w:pPr>
+    <w:rPr>
+      <w:rFonts w:cs="Lohit Devanagari"/>
+      <w:lang w:val="zxx" w:eastAsia="zxx" w:bidi="zxx"/>
+    </w:rPr>
+  </w:style>
+  <w:style w:type="paragraph" w:styleId="Titolo">
+    <w:name w:val="Titolo"/>
+    <w:basedOn w:val="Normal"/>
+    <w:next w:val="TextBody"/>
+    <w:qFormat/>
+    <w:pPr>
+      <w:keepNext w:val="true"/>
+      <w:spacing w:before="240" w:after="120"/>
+    </w:pPr>
+    <w:rPr>
+      <w:rFonts w:ascii="Liberation Sans" w:hAnsi="Liberation Sans" w:eastAsia="Noto Sans CJK SC" w:cs="Lohit Devanagari"/>
+      <w:sz w:val="28"/>
+      <w:szCs w:val="28"/>
     </w:rPr>
   </w:style>
   <w:style w:type="paragraph" w:styleId="Indice">
@@ -2745,7 +3050,14 @@
     <w:pPr/>
     <w:rPr/>
   </w:style>
-  <w:style w:type="paragraph" w:styleId="Pidipagina">
+  <w:style w:type="paragraph" w:styleId="HeaderandFooter">
+    <w:name w:val="Header and Footer"/>
+    <w:basedOn w:val="Normal"/>
+    <w:qFormat/>
+    <w:pPr/>
+    <w:rPr/>
+  </w:style>
+  <w:style w:type="paragraph" w:styleId="Footer">
     <w:name w:val="Footer"/>
     <w:basedOn w:val="Intestazioneepidipagina"/>
     <w:pPr>
@@ -2756,7 +3068,7 @@
   </w:style>
   <w:style w:type="paragraph" w:styleId="Pidipaginaasinistra">
     <w:name w:val="Piè di pagina a sinistra"/>
-    <w:basedOn w:val="Pidipagina"/>
+    <w:basedOn w:val="Footer"/>
     <w:qFormat/>
     <w:pPr>
       <w:suppressLineNumbers/>
@@ -2766,7 +3078,7 @@
   </w:style>
   <w:style w:type="paragraph" w:styleId="Pidipaginaadestra">
     <w:name w:val="Piè di pagina a destra"/>
-    <w:basedOn w:val="Pidipagina"/>
+    <w:basedOn w:val="Footer"/>
     <w:qFormat/>
     <w:pPr>
       <w:suppressLineNumbers/>

</xml_diff>